<commit_message>
sow class and test run sucessful
</commit_message>
<xml_diff>
--- a/src/output/modified.docx
+++ b/src/output/modified.docx
@@ -258,7 +258,7 @@
                 <w:sz w:val="24"/>
                 <w:szCs w:val="24"/>
               </w:rPr>
-              <w:t>10-21-2023</w:t>
+              <w:t>issued today</w:t>
             </w:r>
           </w:p>
         </w:tc>
@@ -335,7 +335,7 @@
                 <w:sz w:val="24"/>
                 <w:szCs w:val="24"/>
               </w:rPr>
-              <w:t>10-26-2023</w:t>
+              <w:t>expires tomorrow</w:t>
             </w:r>
           </w:p>
         </w:tc>
@@ -549,7 +549,7 @@
                 <w:sz w:val="24"/>
                 <w:szCs w:val="24"/>
               </w:rPr>
-              <w:t>SUPERCLIENT</w:t>
+              <w:t>Superclient finance</w:t>
             </w:r>
             <w:r>
               <w:rPr>
@@ -634,7 +634,7 @@
                 <w:sz w:val="24"/>
                 <w:szCs w:val="24"/>
               </w:rPr>
-              <w:t>SUPERCLIENT</w:t>
+              <w:t>Superclient finance</w:t>
             </w:r>
             <w:r>
               <w:rPr>
@@ -9249,7 +9249,7 @@
                 <w:sz w:val="24"/>
                 <w:szCs w:val="24"/>
               </w:rPr>
-              <w:t>69,420</w:t>
+              <w:t>150,000</w:t>
             </w:r>
             <w:r>
               <w:rPr>
@@ -9350,7 +9350,7 @@
                 <w:sz w:val="24"/>
                 <w:szCs w:val="24"/>
               </w:rPr>
-              <w:t>TODAY</w:t>
+              <w:t>ASAP</w:t>
             </w:r>
           </w:p>
           <w:p>
@@ -9389,7 +9389,7 @@
                 <w:sz w:val="24"/>
                 <w:szCs w:val="24"/>
               </w:rPr>
-              <w:t xml:space="preserve">NOT TODAY </w:t>
+              <w:t xml:space="preserve">TOMORROW </w:t>
             </w:r>
             <w:r>
               <w:rPr>
@@ -9480,7 +9480,7 @@
                 <w:sz w:val="24"/>
                 <w:szCs w:val="24"/>
               </w:rPr>
-              <w:t>N/A</w:t>
+              <w:t>No Fix Period</w:t>
             </w:r>
           </w:p>
         </w:tc>
@@ -10871,7 +10871,7 @@
                 <w:sz w:val="24"/>
                 <w:szCs w:val="24"/>
               </w:rPr>
-              <w:t>https://github.com/organization/superrepo-finance/src/Contract.sol</w:t>
+              <w:t>https://github.com/misirov/hello/contract.sol</w:t>
             </w:r>
           </w:p>
           <w:p>
@@ -12106,7 +12106,7 @@
                 <w:sz w:val="24"/>
                 <w:szCs w:val="24"/>
               </w:rPr>
-              <w:t>Riley Holterhus, Rajeev</w:t>
+              <w:t>cmichel, kurt</w:t>
             </w:r>
           </w:p>
         </w:tc>
@@ -12318,7 +12318,7 @@
                 <w:sz w:val="24"/>
                 <w:szCs w:val="24"/>
               </w:rPr>
-              <w:t>M4rio.eth, Sterim</w:t>
+              <w:t>patrick</w:t>
             </w:r>
           </w:p>
         </w:tc>
@@ -12488,7 +12488,7 @@
                 <w:sz w:val="24"/>
                 <w:szCs w:val="24"/>
               </w:rPr>
-              <w:t>0x4non, Shung</w:t>
+              <w:t>eugenio</w:t>
             </w:r>
           </w:p>
         </w:tc>
@@ -12658,7 +12658,7 @@
                 <w:sz w:val="24"/>
                 <w:szCs w:val="24"/>
               </w:rPr>
-              <w:t>0xChristos, Sabnock</w:t>
+              <w:t>sabonock</w:t>
             </w:r>
           </w:p>
         </w:tc>
@@ -13519,7 +13519,7 @@
                 <w:sz w:val="24"/>
                 <w:szCs w:val="24"/>
               </w:rPr>
-              <w:t>$ 20,000</w:t>
+              <w:t>$ 25,000</w:t>
             </w:r>
           </w:p>
         </w:tc>
@@ -13574,7 +13574,7 @@
               <w:rPr>
                 <w:rFonts w:ascii="Open Sans" w:hAnsi="Open Sans" w:cs="Open Sans"/>
               </w:rPr>
-              <w:t>5</w:t>
+              <w:t>2.5</w:t>
             </w:r>
           </w:p>
         </w:tc>
@@ -13630,7 +13630,7 @@
                 <w:sz w:val="24"/>
                 <w:szCs w:val="24"/>
               </w:rPr>
-              <w:t>$ 100,000</w:t>
+              <w:t>$ 50,000</w:t>
             </w:r>
           </w:p>
         </w:tc>

</xml_diff>

<commit_message>
parse full spreadsheet and fill template new placeholders
</commit_message>
<xml_diff>
--- a/src/output/modified.docx
+++ b/src/output/modified.docx
@@ -531,7 +531,7 @@
                 <w:sz w:val="24"/>
                 <w:szCs w:val="24"/>
               </w:rPr>
-              <w:t xml:space="preserve">Cantina Managed employs a model where Cantina assumes responsibility of security </w:t>
+              <w:t xml:space="preserve">Cantina Managed employs a model where Cantina assumes responsibility of security researcher team selection, enabling a more streamlined and efficient process. Cantina has engaged in an assessment to review </w:t>
             </w:r>
             <w:r>
               <w:rPr>
@@ -540,7 +540,7 @@
                 <w:sz w:val="24"/>
                 <w:szCs w:val="24"/>
               </w:rPr>
-              <w:t xml:space="preserve">researcher team selection, enabling a more streamlined and efficient process. Cantina has engaged in an assessment to review </w:t>
+              <w:t>Superclient finance</w:t>
             </w:r>
             <w:r>
               <w:rPr>
@@ -549,7 +549,7 @@
                 <w:sz w:val="24"/>
                 <w:szCs w:val="24"/>
               </w:rPr>
-              <w:t>Superclient finance</w:t>
+              <w:t xml:space="preserve"> </w:t>
             </w:r>
             <w:r>
               <w:rPr>
@@ -558,25 +558,7 @@
                 <w:sz w:val="24"/>
                 <w:szCs w:val="24"/>
               </w:rPr>
-              <w:t xml:space="preserve"> </w:t>
-            </w:r>
-            <w:r>
-              <w:rPr>
-                <w:rFonts w:ascii="Open Sans Regular" w:eastAsia="Open Sans Regular" w:hAnsi="Open Sans Regular" w:cs="Open Sans Regular"/>
-                <w:color w:val="000608"/>
-                <w:sz w:val="24"/>
-                <w:szCs w:val="24"/>
-              </w:rPr>
-              <w:t xml:space="preserve">’s smart contracts and its relevant functionality pertaining to the protocol as specified by the scope mentioned within </w:t>
-            </w:r>
-            <w:r>
-              <w:rPr>
-                <w:rFonts w:ascii="Open Sans Regular" w:eastAsia="Open Sans Regular" w:hAnsi="Open Sans Regular" w:cs="Open Sans Regular"/>
-                <w:color w:val="000608"/>
-                <w:sz w:val="24"/>
-                <w:szCs w:val="24"/>
-              </w:rPr>
-              <w:t>Exhibit A.</w:t>
+              <w:t>’s smart contracts and its relevant functionality pertaining to the protocol as specified by the scope mentioned within Exhibit A.</w:t>
             </w:r>
           </w:p>
         </w:tc>
@@ -1206,8 +1188,13 @@
                 <w:sz w:val="24"/>
                 <w:szCs w:val="24"/>
               </w:rPr>
-              <w:t>WHEREAS, pursuant to this Agreement,</w:t>
-            </w:r>
+              <w:t xml:space="preserve">WHEREAS, pursuant to this Agreement, Client desires to engage Providers to perform certain smart contract security review services, as further described in the Scope of Work (collectively, the “Services”), attached hereto as Exhibit A (the “SOW”);  </w:t>
+            </w:r>
+          </w:p>
+          <w:p>
+            <w:pPr>
+              <w:spacing w:line="320" w:lineRule="atLeast"/>
+            </w:pPr>
             <w:r>
               <w:rPr>
                 <w:rFonts w:ascii="Open Sans Regular" w:eastAsia="Open Sans Regular" w:hAnsi="Open Sans Regular" w:cs="Open Sans Regular"/>
@@ -1215,9 +1202,13 @@
                 <w:sz w:val="24"/>
                 <w:szCs w:val="24"/>
               </w:rPr>
-              <w:t xml:space="preserve"> Client desires to engage Providers to perform certain smart contract security review services, as further described in the Scope of Work (collectively, the “Services”), attached hereto as Exhibit A (the “SOW”</w:t>
-            </w:r>
-            <w:proofErr w:type="gramStart"/>
+              <w:t xml:space="preserve"> </w:t>
+            </w:r>
+          </w:p>
+          <w:p>
+            <w:pPr>
+              <w:spacing w:line="320" w:lineRule="atLeast"/>
+            </w:pPr>
             <w:r>
               <w:rPr>
                 <w:rFonts w:ascii="Open Sans Regular" w:eastAsia="Open Sans Regular" w:hAnsi="Open Sans Regular" w:cs="Open Sans Regular"/>
@@ -1225,9 +1216,8 @@
                 <w:sz w:val="24"/>
                 <w:szCs w:val="24"/>
               </w:rPr>
-              <w:t>);</w:t>
-            </w:r>
-            <w:proofErr w:type="gramEnd"/>
+              <w:t xml:space="preserve">WHEREAS, the engagement of Providers by Client has been facilitated by Spearbit Labs Inc. DBA “Cantina” on Cantina’s open and generalized white label platform facilitating matches between smart contract review specialists (“Provider” or “Providers") and clients seeking smart contract security reviews, together with any related services offered by Cantina in connection with operating and supporting that platform (the “Platform”); and </w:t>
+            </w:r>
             <w:r>
               <w:rPr>
                 <w:rFonts w:ascii="Open Sans Regular" w:eastAsia="Open Sans Regular" w:hAnsi="Open Sans Regular" w:cs="Open Sans Regular"/>
@@ -1235,7 +1225,7 @@
                 <w:sz w:val="24"/>
                 <w:szCs w:val="24"/>
               </w:rPr>
-              <w:t xml:space="preserve">  </w:t>
+              <w:br/>
             </w:r>
           </w:p>
           <w:p>
@@ -1249,93 +1239,7 @@
                 <w:sz w:val="24"/>
                 <w:szCs w:val="24"/>
               </w:rPr>
-              <w:t xml:space="preserve"> </w:t>
-            </w:r>
-          </w:p>
-          <w:p>
-            <w:pPr>
-              <w:spacing w:line="320" w:lineRule="atLeast"/>
-            </w:pPr>
-            <w:proofErr w:type="gramStart"/>
-            <w:r>
-              <w:rPr>
-                <w:rFonts w:ascii="Open Sans Regular" w:eastAsia="Open Sans Regular" w:hAnsi="Open Sans Regular" w:cs="Open Sans Regular"/>
-                <w:color w:val="09090B"/>
-                <w:sz w:val="24"/>
-                <w:szCs w:val="24"/>
-              </w:rPr>
-              <w:t>WHEREAS,</w:t>
-            </w:r>
-            <w:proofErr w:type="gramEnd"/>
-            <w:r>
-              <w:rPr>
-                <w:rFonts w:ascii="Open Sans Regular" w:eastAsia="Open Sans Regular" w:hAnsi="Open Sans Regular" w:cs="Open Sans Regular"/>
-                <w:color w:val="09090B"/>
-                <w:sz w:val="24"/>
-                <w:szCs w:val="24"/>
-              </w:rPr>
-              <w:t xml:space="preserve"> the engagement of Providers by </w:t>
-            </w:r>
-            <w:r>
-              <w:rPr>
-                <w:rFonts w:ascii="Open Sans Regular" w:eastAsia="Open Sans Regular" w:hAnsi="Open Sans Regular" w:cs="Open Sans Regular"/>
-                <w:color w:val="09090B"/>
-                <w:sz w:val="24"/>
-                <w:szCs w:val="24"/>
-              </w:rPr>
-              <w:t>Client has been facilitated by Spearbit Labs Inc. DBA “Cantina” on Cantina’s open and generalized white label platform facilitating matches between smart contract review specialists (“Provider” or “Providers") and clients seeking smart contract security re</w:t>
-            </w:r>
-            <w:r>
-              <w:rPr>
-                <w:rFonts w:ascii="Open Sans Regular" w:eastAsia="Open Sans Regular" w:hAnsi="Open Sans Regular" w:cs="Open Sans Regular"/>
-                <w:color w:val="09090B"/>
-                <w:sz w:val="24"/>
-                <w:szCs w:val="24"/>
-              </w:rPr>
-              <w:t xml:space="preserve">views, together with any related services offered by Cantina in connection with operating and supporting that platform (the “Platform”); and </w:t>
-            </w:r>
-            <w:r>
-              <w:rPr>
-                <w:rFonts w:ascii="Open Sans Regular" w:eastAsia="Open Sans Regular" w:hAnsi="Open Sans Regular" w:cs="Open Sans Regular"/>
-                <w:color w:val="09090B"/>
-                <w:sz w:val="24"/>
-                <w:szCs w:val="24"/>
-              </w:rPr>
-              <w:br/>
-            </w:r>
-          </w:p>
-          <w:p>
-            <w:pPr>
-              <w:spacing w:line="320" w:lineRule="atLeast"/>
-            </w:pPr>
-            <w:proofErr w:type="gramStart"/>
-            <w:r>
-              <w:rPr>
-                <w:rFonts w:ascii="Open Sans Regular" w:eastAsia="Open Sans Regular" w:hAnsi="Open Sans Regular" w:cs="Open Sans Regular"/>
-                <w:color w:val="09090B"/>
-                <w:sz w:val="24"/>
-                <w:szCs w:val="24"/>
-              </w:rPr>
-              <w:t>WHEREAS,</w:t>
-            </w:r>
-            <w:proofErr w:type="gramEnd"/>
-            <w:r>
-              <w:rPr>
-                <w:rFonts w:ascii="Open Sans Regular" w:eastAsia="Open Sans Regular" w:hAnsi="Open Sans Regular" w:cs="Open Sans Regular"/>
-                <w:color w:val="09090B"/>
-                <w:sz w:val="24"/>
-                <w:szCs w:val="24"/>
-              </w:rPr>
-              <w:t xml:space="preserve"> Cantina, Provider and Client may collectively be referred to herein as the “Parties” and each a “Party”)</w:t>
-            </w:r>
-            <w:r>
-              <w:rPr>
-                <w:rFonts w:ascii="Open Sans Regular" w:eastAsia="Open Sans Regular" w:hAnsi="Open Sans Regular" w:cs="Open Sans Regular"/>
-                <w:color w:val="09090B"/>
-                <w:sz w:val="24"/>
-                <w:szCs w:val="24"/>
-              </w:rPr>
-              <w:t>.</w:t>
+              <w:t>WHEREAS, Cantina, Provider and Client may collectively be referred to herein as the “Parties” and each a “Party”).</w:t>
             </w:r>
           </w:p>
         </w:tc>
@@ -1445,16 +1349,7 @@
                 <w:sz w:val="24"/>
                 <w:szCs w:val="24"/>
               </w:rPr>
-              <w:t xml:space="preserve">Subject to the terms of this Agreement, Providers will provide the Services and furnish the deliverables specifically identified in one or more mutually executed SOWs or other ordering document referencing this Agreement. Provider </w:t>
-            </w:r>
-            <w:r>
-              <w:rPr>
-                <w:rFonts w:ascii="Open Sans Regular" w:eastAsia="Open Sans Regular" w:hAnsi="Open Sans Regular" w:cs="Open Sans Regular"/>
-                <w:color w:val="09090B"/>
-                <w:sz w:val="24"/>
-                <w:szCs w:val="24"/>
-              </w:rPr>
-              <w:t>shall perform the Services in a professional manner in accordance with industry standards. All Services under any SOW are subject to the terms of this Agreement.</w:t>
+              <w:t>Subject to the terms of this Agreement, Providers will provide the Services and furnish the deliverables specifically identified in one or more mutually executed SOWs or other ordering document referencing this Agreement. Provider shall perform the Services in a professional manner in accordance with industry standards. All Services under any SOW are subject to the terms of this Agreement.</w:t>
             </w:r>
           </w:p>
         </w:tc>
@@ -1797,9 +1692,13 @@
                 <w:sz w:val="24"/>
                 <w:szCs w:val="24"/>
               </w:rPr>
-              <w:t xml:space="preserve">The fees for the Services shall be set forth in the schedule of fees included in the SOW. Client shall make payments in accordance with the schedule described in the SOW. Payments shall be made in USDC to Cantina’s Ethereum </w:t>
-            </w:r>
-            <w:proofErr w:type="spellStart"/>
+              <w:t xml:space="preserve">The fees for the Services shall be set forth in the schedule of fees included in the SOW. Client shall make payments in accordance with the schedule described in the SOW. Payments shall be made in USDC to Cantina’s Ethereum Mainnet address specified on the SOW or Provider’s invoices. Neither Cantina nor Provider will be responsible for any misdirected payments or Ethereum network failures. Payments made to Cantina for Services are collected on behalf of Providers and are transferred directly to the Provider’s payment account, less any associated network, service or processing fees.  </w:t>
+            </w:r>
+          </w:p>
+          <w:p>
+            <w:pPr>
+              <w:spacing w:line="320" w:lineRule="atLeast"/>
+            </w:pPr>
             <w:r>
               <w:rPr>
                 <w:rFonts w:ascii="Open Sans Regular" w:eastAsia="Open Sans Regular" w:hAnsi="Open Sans Regular" w:cs="Open Sans Regular"/>
@@ -1807,9 +1706,13 @@
                 <w:sz w:val="24"/>
                 <w:szCs w:val="24"/>
               </w:rPr>
-              <w:t>Mainnet</w:t>
-            </w:r>
-            <w:proofErr w:type="spellEnd"/>
+              <w:t xml:space="preserve"> </w:t>
+            </w:r>
+          </w:p>
+          <w:p>
+            <w:pPr>
+              <w:spacing w:line="320" w:lineRule="atLeast"/>
+            </w:pPr>
             <w:r>
               <w:rPr>
                 <w:rFonts w:ascii="Open Sans Regular" w:eastAsia="Open Sans Regular" w:hAnsi="Open Sans Regular" w:cs="Open Sans Regular"/>
@@ -1817,8 +1720,13 @@
                 <w:sz w:val="24"/>
                 <w:szCs w:val="24"/>
               </w:rPr>
-              <w:t xml:space="preserve"> addr</w:t>
-            </w:r>
+              <w:t xml:space="preserve">Payments will become due as specified in the SOW. When the Services (or a segment thereof as pre-agreed in writing by Client and the Provider) are deemed completed by the Provider, Cantina will inform Client that the Services (or a segment thereof as pre-agreed in writing by Client and the Provider) are complete and process payment to the Provider in accordance with the agreed upon payment schedule.  </w:t>
+            </w:r>
+          </w:p>
+          <w:p>
+            <w:pPr>
+              <w:spacing w:line="320" w:lineRule="atLeast"/>
+            </w:pPr>
             <w:r>
               <w:rPr>
                 <w:rFonts w:ascii="Open Sans Regular" w:eastAsia="Open Sans Regular" w:hAnsi="Open Sans Regular" w:cs="Open Sans Regular"/>
@@ -1826,8 +1734,13 @@
                 <w:sz w:val="24"/>
                 <w:szCs w:val="24"/>
               </w:rPr>
-              <w:t>ess specified on the SOW or Provider’s invoices. Neither Cantina nor Provider will be responsible for any misdirected payments or Ethereum network failures. Payments made to Cantina for Services are collected on behalf of Providers and are transferred dire</w:t>
-            </w:r>
+              <w:t xml:space="preserve"> </w:t>
+            </w:r>
+          </w:p>
+          <w:p>
+            <w:pPr>
+              <w:spacing w:line="320" w:lineRule="atLeast"/>
+            </w:pPr>
             <w:r>
               <w:rPr>
                 <w:rFonts w:ascii="Open Sans Regular" w:eastAsia="Open Sans Regular" w:hAnsi="Open Sans Regular" w:cs="Open Sans Regular"/>
@@ -1835,81 +1748,7 @@
                 <w:sz w:val="24"/>
                 <w:szCs w:val="24"/>
               </w:rPr>
-              <w:t xml:space="preserve">ctly to the Provider’s payment account, less any associated network, service or processing fees.  </w:t>
-            </w:r>
-          </w:p>
-          <w:p>
-            <w:pPr>
-              <w:spacing w:line="320" w:lineRule="atLeast"/>
-            </w:pPr>
-            <w:r>
-              <w:rPr>
-                <w:rFonts w:ascii="Open Sans Regular" w:eastAsia="Open Sans Regular" w:hAnsi="Open Sans Regular" w:cs="Open Sans Regular"/>
-                <w:color w:val="09090B"/>
-                <w:sz w:val="24"/>
-                <w:szCs w:val="24"/>
-              </w:rPr>
-              <w:t xml:space="preserve"> </w:t>
-            </w:r>
-          </w:p>
-          <w:p>
-            <w:pPr>
-              <w:spacing w:line="320" w:lineRule="atLeast"/>
-            </w:pPr>
-            <w:r>
-              <w:rPr>
-                <w:rFonts w:ascii="Open Sans Regular" w:eastAsia="Open Sans Regular" w:hAnsi="Open Sans Regular" w:cs="Open Sans Regular"/>
-                <w:color w:val="09090B"/>
-                <w:sz w:val="24"/>
-                <w:szCs w:val="24"/>
-              </w:rPr>
-              <w:t>Payments will become due as specified in the SOW. When the Services (or a segment thereof as pre-agreed in writing by Client and the Provider) are deemed c</w:t>
-            </w:r>
-            <w:r>
-              <w:rPr>
-                <w:rFonts w:ascii="Open Sans Regular" w:eastAsia="Open Sans Regular" w:hAnsi="Open Sans Regular" w:cs="Open Sans Regular"/>
-                <w:color w:val="09090B"/>
-                <w:sz w:val="24"/>
-                <w:szCs w:val="24"/>
-              </w:rPr>
-              <w:t xml:space="preserve">ompleted by the Provider, Cantina will inform Client that the Services (or a segment thereof as pre-agreed in writing by Client and the Provider) are complete and process payment to the Provider in accordance with the agreed upon payment schedule.  </w:t>
-            </w:r>
-          </w:p>
-          <w:p>
-            <w:pPr>
-              <w:spacing w:line="320" w:lineRule="atLeast"/>
-            </w:pPr>
-            <w:r>
-              <w:rPr>
-                <w:rFonts w:ascii="Open Sans Regular" w:eastAsia="Open Sans Regular" w:hAnsi="Open Sans Regular" w:cs="Open Sans Regular"/>
-                <w:color w:val="09090B"/>
-                <w:sz w:val="24"/>
-                <w:szCs w:val="24"/>
-              </w:rPr>
-              <w:t xml:space="preserve"> </w:t>
-            </w:r>
-          </w:p>
-          <w:p>
-            <w:pPr>
-              <w:spacing w:line="320" w:lineRule="atLeast"/>
-            </w:pPr>
-            <w:r>
-              <w:rPr>
-                <w:rFonts w:ascii="Open Sans Regular" w:eastAsia="Open Sans Regular" w:hAnsi="Open Sans Regular" w:cs="Open Sans Regular"/>
-                <w:color w:val="09090B"/>
-                <w:sz w:val="24"/>
-                <w:szCs w:val="24"/>
-              </w:rPr>
-              <w:t>Clie</w:t>
-            </w:r>
-            <w:r>
-              <w:rPr>
-                <w:rFonts w:ascii="Open Sans Regular" w:eastAsia="Open Sans Regular" w:hAnsi="Open Sans Regular" w:cs="Open Sans Regular"/>
-                <w:color w:val="09090B"/>
-                <w:sz w:val="24"/>
-                <w:szCs w:val="24"/>
-              </w:rPr>
-              <w:t>nt may submit disputes over Services or payment directly to Cantina. If Client does not dispute Provider’s deliverables within 48 hours of the receipt of the same, the deliverables shall be deemed accepted.</w:t>
+              <w:t>Client may submit disputes over Services or payment directly to Cantina. If Client does not dispute Provider’s deliverables within 48 hours of the receipt of the same, the deliverables shall be deemed accepted.</w:t>
             </w:r>
           </w:p>
         </w:tc>
@@ -2019,25 +1858,7 @@
                 <w:sz w:val="24"/>
                 <w:szCs w:val="24"/>
               </w:rPr>
-              <w:t xml:space="preserve">Cantina does </w:t>
-            </w:r>
-            <w:r>
-              <w:rPr>
-                <w:rFonts w:ascii="Open Sans Regular" w:eastAsia="Open Sans Regular" w:hAnsi="Open Sans Regular" w:cs="Open Sans Regular"/>
-                <w:color w:val="09090B"/>
-                <w:sz w:val="24"/>
-                <w:szCs w:val="24"/>
-              </w:rPr>
-              <w:t>not provide Services to Client directly. Cantina facilitates audit services between Client and selected teams of security Providers (hereinafter collectively referred to as “Provider” or “Providers) offering their services through Cantina’s open and genera</w:t>
-            </w:r>
-            <w:r>
-              <w:rPr>
-                <w:rFonts w:ascii="Open Sans Regular" w:eastAsia="Open Sans Regular" w:hAnsi="Open Sans Regular" w:cs="Open Sans Regular"/>
-                <w:color w:val="09090B"/>
-                <w:sz w:val="24"/>
-                <w:szCs w:val="24"/>
-              </w:rPr>
-              <w:t>lized white label platform facilitating matches between Providers and clients (“Cantina Marketplace”).</w:t>
+              <w:t>Cantina does not provide Services to Client directly. Cantina facilitates audit services between Client and selected teams of security Providers (hereinafter collectively referred to as “Provider” or “Providers) offering their services through Cantina’s open and generalized white label platform facilitating matches between Providers and clients (“Cantina Marketplace”).</w:t>
             </w:r>
           </w:p>
         </w:tc>
@@ -2380,8 +2201,13 @@
                 <w:sz w:val="24"/>
                 <w:szCs w:val="24"/>
               </w:rPr>
-              <w:t>Providers are not the employees or agents of Cantina and Cantina is not an employment agency. Providers are independent professionals who offer to perform audit and consulting services for prospective audit clients sourced through Cantina Marketplace. Unle</w:t>
-            </w:r>
+              <w:t xml:space="preserve">Providers are not the employees or agents of Cantina and Cantina is not an employment agency. Providers are independent professionals who offer to perform audit and consulting services for prospective audit clients sourced through Cantina Marketplace. Unless otherwise set forth in this Agreement, Cantina does not guarantee and is not a direct party to any audit engagements or other service contracts between Client and Providers.  </w:t>
+            </w:r>
+          </w:p>
+          <w:p>
+            <w:pPr>
+              <w:spacing w:line="320" w:lineRule="atLeast"/>
+            </w:pPr>
             <w:r>
               <w:rPr>
                 <w:rFonts w:ascii="Open Sans Regular" w:eastAsia="Open Sans Regular" w:hAnsi="Open Sans Regular" w:cs="Open Sans Regular"/>
@@ -2389,7 +2215,7 @@
                 <w:sz w:val="24"/>
                 <w:szCs w:val="24"/>
               </w:rPr>
-              <w:t xml:space="preserve">ss otherwise set forth in this Agreement, Cantina does not guarantee and is not a direct party to any audit engagements or other service contracts between Client and Providers.  </w:t>
+              <w:t xml:space="preserve"> </w:t>
             </w:r>
           </w:p>
           <w:p>
@@ -2403,57 +2229,7 @@
                 <w:sz w:val="24"/>
                 <w:szCs w:val="24"/>
               </w:rPr>
-              <w:t xml:space="preserve"> </w:t>
-            </w:r>
-          </w:p>
-          <w:p>
-            <w:pPr>
-              <w:spacing w:line="320" w:lineRule="atLeast"/>
-            </w:pPr>
-            <w:r>
-              <w:rPr>
-                <w:rFonts w:ascii="Open Sans Regular" w:eastAsia="Open Sans Regular" w:hAnsi="Open Sans Regular" w:cs="Open Sans Regular"/>
-                <w:color w:val="09090B"/>
-                <w:sz w:val="24"/>
-                <w:szCs w:val="24"/>
-              </w:rPr>
-              <w:t>Cantina is not liable for the actions or omissions of Provider’s Services p</w:t>
-            </w:r>
-            <w:r>
-              <w:rPr>
-                <w:rFonts w:ascii="Open Sans Regular" w:eastAsia="Open Sans Regular" w:hAnsi="Open Sans Regular" w:cs="Open Sans Regular"/>
-                <w:color w:val="09090B"/>
-                <w:sz w:val="24"/>
-                <w:szCs w:val="24"/>
-              </w:rPr>
-              <w:t>erformed for or on behalf of Client. While Cantina performs standard KYC processes and uses commercially reasonable efforts to confirm that Providers are qualified in their respective expertise, Cantina does not make any specific warranty, guarantee, or re</w:t>
-            </w:r>
-            <w:r>
-              <w:rPr>
-                <w:rFonts w:ascii="Open Sans Regular" w:eastAsia="Open Sans Regular" w:hAnsi="Open Sans Regular" w:cs="Open Sans Regular"/>
-                <w:color w:val="09090B"/>
-                <w:sz w:val="24"/>
-                <w:szCs w:val="24"/>
-              </w:rPr>
-              <w:t>presentation as to the ability, competence, quality, or qualifications of any Provider. Cantina does not warrant or guarantee that Providers are covered by professional liability insurance. Cantina encourages Client to thoroughly vet and review the qualifi</w:t>
-            </w:r>
-            <w:r>
-              <w:rPr>
-                <w:rFonts w:ascii="Open Sans Regular" w:eastAsia="Open Sans Regular" w:hAnsi="Open Sans Regular" w:cs="Open Sans Regular"/>
-                <w:color w:val="09090B"/>
-                <w:sz w:val="24"/>
-                <w:szCs w:val="24"/>
-              </w:rPr>
-              <w:t>cations of the Provider before engaging the Provider for the Services. Both Provider and Client are free to supplement this Agreement with such other written instruments as they may deem necessary to define the scope, deliverables, terms, and conditions  o</w:t>
-            </w:r>
-            <w:r>
-              <w:rPr>
-                <w:rFonts w:ascii="Open Sans Regular" w:eastAsia="Open Sans Regular" w:hAnsi="Open Sans Regular" w:cs="Open Sans Regular"/>
-                <w:color w:val="09090B"/>
-                <w:sz w:val="24"/>
-                <w:szCs w:val="24"/>
-              </w:rPr>
-              <w:t xml:space="preserve">f the Services. </w:t>
+              <w:t xml:space="preserve">Cantina is not liable for the actions or omissions of Provider’s Services performed for or on behalf of Client. While Cantina performs standard KYC processes and uses commercially reasonable efforts to confirm that Providers are qualified in their respective expertise, Cantina does not make any specific warranty, guarantee, or representation as to the ability, competence, quality, or qualifications of any Provider. Cantina does not warrant or guarantee that Providers are covered by professional liability insurance. Cantina encourages Client to thoroughly vet and review the qualifications of the Provider before engaging the Provider for the Services. Both Provider and Client are free to supplement this Agreement with such other written instruments as they may deem necessary to define the scope, deliverables, terms, and conditions  of the Services. </w:t>
             </w:r>
           </w:p>
           <w:p>
@@ -2591,16 +2367,7 @@
                 <w:sz w:val="24"/>
                 <w:szCs w:val="24"/>
               </w:rPr>
-              <w:t xml:space="preserve">Client shall provide </w:t>
-            </w:r>
-            <w:r>
-              <w:rPr>
-                <w:rFonts w:ascii="Open Sans Regular" w:eastAsia="Open Sans Regular" w:hAnsi="Open Sans Regular" w:cs="Open Sans Regular"/>
-                <w:color w:val="09090B"/>
-                <w:sz w:val="24"/>
-                <w:szCs w:val="24"/>
-              </w:rPr>
-              <w:t>Provider with any final repository to be reviewed, identified</w:t>
+              <w:t>Client shall provide Provider with any final repository to be reviewed, identified</w:t>
             </w:r>
           </w:p>
         </w:tc>
@@ -2943,9 +2710,13 @@
                 <w:sz w:val="24"/>
                 <w:szCs w:val="24"/>
               </w:rPr>
-              <w:t xml:space="preserve">specified, no later than one calendar day before any Services are scheduled to begin with respect to such code.  Any delay in delivery of any final repository may result in a substantial delay of security review completion, provided that </w:t>
-            </w:r>
-            <w:proofErr w:type="gramStart"/>
+              <w:t xml:space="preserve">specified, no later than one calendar day before any Services are scheduled to begin with respect to such code.  Any delay in delivery of any final repository may result in a substantial delay of security review completion, provided that Provider shall continue to use best efforts to complete an audit following any such delay.  </w:t>
+            </w:r>
+          </w:p>
+          <w:p>
+            <w:pPr>
+              <w:spacing w:line="320" w:lineRule="atLeast"/>
+            </w:pPr>
             <w:r>
               <w:rPr>
                 <w:rFonts w:ascii="Open Sans Regular" w:eastAsia="Open Sans Regular" w:hAnsi="Open Sans Regular" w:cs="Open Sans Regular"/>
@@ -2953,9 +2724,13 @@
                 <w:sz w:val="24"/>
                 <w:szCs w:val="24"/>
               </w:rPr>
-              <w:t>Provider</w:t>
-            </w:r>
-            <w:proofErr w:type="gramEnd"/>
+              <w:t xml:space="preserve"> </w:t>
+            </w:r>
+          </w:p>
+          <w:p>
+            <w:pPr>
+              <w:spacing w:line="320" w:lineRule="atLeast"/>
+            </w:pPr>
             <w:r>
               <w:rPr>
                 <w:rFonts w:ascii="Open Sans Regular" w:eastAsia="Open Sans Regular" w:hAnsi="Open Sans Regular" w:cs="Open Sans Regular"/>
@@ -2963,8 +2738,13 @@
                 <w:sz w:val="24"/>
                 <w:szCs w:val="24"/>
               </w:rPr>
-              <w:t xml:space="preserve"> shall con</w:t>
-            </w:r>
+              <w:t xml:space="preserve">During the course of the Services, Client shall promptly respond to any questions or requests for information from Provider.  Client understands that failure to timely respond to such requests may result in a delay of the Services, but, in such case, Client shall be obligated to pay Provider in full in accordance with the original payment schedule provided Provider is otherwise in compliance with its obligations hereunder. </w:t>
+            </w:r>
+          </w:p>
+          <w:p>
+            <w:pPr>
+              <w:spacing w:line="320" w:lineRule="atLeast"/>
+            </w:pPr>
             <w:r>
               <w:rPr>
                 <w:rFonts w:ascii="Open Sans Regular" w:eastAsia="Open Sans Regular" w:hAnsi="Open Sans Regular" w:cs="Open Sans Regular"/>
@@ -2972,7 +2752,7 @@
                 <w:sz w:val="24"/>
                 <w:szCs w:val="24"/>
               </w:rPr>
-              <w:t xml:space="preserve">tinue to use best efforts to complete an audit following any such delay.  </w:t>
+              <w:t xml:space="preserve"> </w:t>
             </w:r>
           </w:p>
           <w:p>
@@ -2986,6 +2766,20 @@
                 <w:sz w:val="24"/>
                 <w:szCs w:val="24"/>
               </w:rPr>
+              <w:t xml:space="preserve">Client agrees that it will not circumvent or attempt to circumvent Cantina or this Agreement, or in any way procure services from Provider outside of Cantina Marketplace, without Cantina’s prior written consent. </w:t>
+            </w:r>
+          </w:p>
+          <w:p>
+            <w:pPr>
+              <w:spacing w:line="320" w:lineRule="atLeast"/>
+            </w:pPr>
+            <w:r>
+              <w:rPr>
+                <w:rFonts w:ascii="Open Sans Regular" w:eastAsia="Open Sans Regular" w:hAnsi="Open Sans Regular" w:cs="Open Sans Regular"/>
+                <w:color w:val="09090B"/>
+                <w:sz w:val="24"/>
+                <w:szCs w:val="24"/>
+              </w:rPr>
               <w:t xml:space="preserve"> </w:t>
             </w:r>
           </w:p>
@@ -3000,119 +2794,7 @@
                 <w:sz w:val="24"/>
                 <w:szCs w:val="24"/>
               </w:rPr>
-              <w:t xml:space="preserve">During the course of the Services, Client shall promptly respond to any questions or requests for information from Provider.  Client understands that failure to timely respond to </w:t>
-            </w:r>
-            <w:r>
-              <w:rPr>
-                <w:rFonts w:ascii="Open Sans Regular" w:eastAsia="Open Sans Regular" w:hAnsi="Open Sans Regular" w:cs="Open Sans Regular"/>
-                <w:color w:val="09090B"/>
-                <w:sz w:val="24"/>
-                <w:szCs w:val="24"/>
-              </w:rPr>
-              <w:t xml:space="preserve">such requests may result in a delay of the Services, but, in such case, Client shall be obligated to pay Provider in full in accordance with the original payment schedule provided Provider is otherwise in compliance with its obligations hereunder. </w:t>
-            </w:r>
-          </w:p>
-          <w:p>
-            <w:pPr>
-              <w:spacing w:line="320" w:lineRule="atLeast"/>
-            </w:pPr>
-            <w:r>
-              <w:rPr>
-                <w:rFonts w:ascii="Open Sans Regular" w:eastAsia="Open Sans Regular" w:hAnsi="Open Sans Regular" w:cs="Open Sans Regular"/>
-                <w:color w:val="09090B"/>
-                <w:sz w:val="24"/>
-                <w:szCs w:val="24"/>
-              </w:rPr>
-              <w:t xml:space="preserve"> </w:t>
-            </w:r>
-          </w:p>
-          <w:p>
-            <w:pPr>
-              <w:spacing w:line="320" w:lineRule="atLeast"/>
-            </w:pPr>
-            <w:r>
-              <w:rPr>
-                <w:rFonts w:ascii="Open Sans Regular" w:eastAsia="Open Sans Regular" w:hAnsi="Open Sans Regular" w:cs="Open Sans Regular"/>
-                <w:color w:val="09090B"/>
-                <w:sz w:val="24"/>
-                <w:szCs w:val="24"/>
-              </w:rPr>
-              <w:t>Clien</w:t>
-            </w:r>
-            <w:r>
-              <w:rPr>
-                <w:rFonts w:ascii="Open Sans Regular" w:eastAsia="Open Sans Regular" w:hAnsi="Open Sans Regular" w:cs="Open Sans Regular"/>
-                <w:color w:val="09090B"/>
-                <w:sz w:val="24"/>
-                <w:szCs w:val="24"/>
-              </w:rPr>
-              <w:t xml:space="preserve">t agrees that it will not circumvent or attempt to circumvent Cantina or this Agreement, or in any way procure services from Provider outside of Cantina Marketplace, without Cantina’s prior written consent. </w:t>
-            </w:r>
-          </w:p>
-          <w:p>
-            <w:pPr>
-              <w:spacing w:line="320" w:lineRule="atLeast"/>
-            </w:pPr>
-            <w:r>
-              <w:rPr>
-                <w:rFonts w:ascii="Open Sans Regular" w:eastAsia="Open Sans Regular" w:hAnsi="Open Sans Regular" w:cs="Open Sans Regular"/>
-                <w:color w:val="09090B"/>
-                <w:sz w:val="24"/>
-                <w:szCs w:val="24"/>
-              </w:rPr>
-              <w:t xml:space="preserve"> </w:t>
-            </w:r>
-          </w:p>
-          <w:p>
-            <w:pPr>
-              <w:spacing w:line="320" w:lineRule="atLeast"/>
-            </w:pPr>
-            <w:r>
-              <w:rPr>
-                <w:rFonts w:ascii="Open Sans Regular" w:eastAsia="Open Sans Regular" w:hAnsi="Open Sans Regular" w:cs="Open Sans Regular"/>
-                <w:color w:val="09090B"/>
-                <w:sz w:val="24"/>
-                <w:szCs w:val="24"/>
-              </w:rPr>
-              <w:t xml:space="preserve">Client represents and warrants that Client </w:t>
-            </w:r>
-            <w:proofErr w:type="gramStart"/>
-            <w:r>
-              <w:rPr>
-                <w:rFonts w:ascii="Open Sans Regular" w:eastAsia="Open Sans Regular" w:hAnsi="Open Sans Regular" w:cs="Open Sans Regular"/>
-                <w:color w:val="09090B"/>
-                <w:sz w:val="24"/>
-                <w:szCs w:val="24"/>
-              </w:rPr>
-              <w:t xml:space="preserve">is </w:t>
-            </w:r>
-            <w:r>
-              <w:rPr>
-                <w:rFonts w:ascii="Open Sans Regular" w:eastAsia="Open Sans Regular" w:hAnsi="Open Sans Regular" w:cs="Open Sans Regular"/>
-                <w:color w:val="09090B"/>
-                <w:sz w:val="24"/>
-                <w:szCs w:val="24"/>
-              </w:rPr>
-              <w:t>in compliance</w:t>
-            </w:r>
-            <w:proofErr w:type="gramEnd"/>
-            <w:r>
-              <w:rPr>
-                <w:rFonts w:ascii="Open Sans Regular" w:eastAsia="Open Sans Regular" w:hAnsi="Open Sans Regular" w:cs="Open Sans Regular"/>
-                <w:color w:val="09090B"/>
-                <w:sz w:val="24"/>
-                <w:szCs w:val="24"/>
-              </w:rPr>
-              <w:t xml:space="preserve"> and agrees that in the future Client will comply with all laws, regulations, official directives and authorizations (“Applicable Laws”) applying to Client or any of Client's property, assets or business. Client will notify Auditors and Cantin</w:t>
-            </w:r>
-            <w:r>
-              <w:rPr>
-                <w:rFonts w:ascii="Open Sans Regular" w:eastAsia="Open Sans Regular" w:hAnsi="Open Sans Regular" w:cs="Open Sans Regular"/>
-                <w:color w:val="09090B"/>
-                <w:sz w:val="24"/>
-                <w:szCs w:val="24"/>
-              </w:rPr>
-              <w:t>a immediately of any known or suspected violation of Applicable Laws.</w:t>
+              <w:t>Client represents and warrants that Client is in compliance and agrees that in the future Client will comply with all laws, regulations, official directives and authorizations (“Applicable Laws”) applying to Client or any of Client's property, assets or business. Client will notify Auditors and Cantina immediately of any known or suspected violation of Applicable Laws.</w:t>
             </w:r>
           </w:p>
         </w:tc>
@@ -3565,7 +3247,7 @@
                 <w:sz w:val="24"/>
                 <w:szCs w:val="24"/>
               </w:rPr>
-              <w:t>licensors, customers and end users (including, without limitation, materials, data, and other information about research, development, operations, marketing, transactions, regulatory affairs, discoveries, inventions, methods, processes, articles, materials</w:t>
+              <w:t xml:space="preserve">licensors, customers and end users (including, without limitation, materials, data, and other information about research, development, operations, marketing, transactions, regulatory affairs, discoveries, inventions, methods, processes, articles, materials, algorithms, software, source code, object code, specifications, designs, drawings, data, feedback, strategies, pricing, financials, plans, prospects, customer lists, know-how and ideas, whether tangible or intangible, and including all copies, abstracts, summaries, analyses and other derivatives thereof), that, whether disclosed prior to, on or following the Effective Date of this Agreement, is marked or otherwise identified as proprietary or confidential at the time of or following disclosure, or that by its nature would be understood by a reasonable person to be proprietary or confidential  shall be the confidential property of the disclosing Party (“Confidential Information”). </w:t>
             </w:r>
             <w:r>
               <w:rPr>
@@ -3574,7 +3256,7 @@
                 <w:sz w:val="24"/>
                 <w:szCs w:val="24"/>
               </w:rPr>
-              <w:t>, algorithms, software, source code, object code, specifications, designs, drawings, data, feedback, strategies, pricing, financials, plans, prospects, customer lists, know-how and ideas, whether tangible or intangible, and including all copies, abstracts,</w:t>
+              <w:br/>
             </w:r>
             <w:r>
               <w:rPr>
@@ -3583,7 +3265,7 @@
                 <w:sz w:val="24"/>
                 <w:szCs w:val="24"/>
               </w:rPr>
-              <w:t xml:space="preserve"> summaries, analyses and other derivatives thereof), that, whether disclosed prior to, on or following the Effective Date of this Agreement, is marked or otherwise identified as proprietary or confidential at the time of or following disclosure, or that by</w:t>
+              <w:br/>
             </w:r>
             <w:r>
               <w:rPr>
@@ -3592,8 +3274,13 @@
                 <w:sz w:val="24"/>
                 <w:szCs w:val="24"/>
               </w:rPr>
-              <w:t xml:space="preserve"> its nature would be understood by a reasonable person to be proprietary or confidential  shall be the confidential property of the disclosing Party (“Confidential Information”). </w:t>
-            </w:r>
+              <w:t xml:space="preserve">Confidential Information shall not include information that (a) was rightfully known to the receiving Party without restriction prior to receipt from the disclosing Party; (b) is or becomes generally known to the public without violation of this Agreement by the receiving Party, nor through any other impermissible act or omission by the receiving Party; (c) is rightfully disclosed to the receiving Party without restriction by a third party without breach of any nondisclosure obligation; or (d) is independently developed by the receiving Party without use of, reference to or reliance on any Confidential Information of the disclosing Party.  </w:t>
+            </w:r>
+          </w:p>
+          <w:p>
+            <w:pPr>
+              <w:spacing w:line="320" w:lineRule="atLeast"/>
+            </w:pPr>
             <w:r>
               <w:rPr>
                 <w:rFonts w:ascii="Open Sans Regular" w:eastAsia="Open Sans Regular" w:hAnsi="Open Sans Regular" w:cs="Open Sans Regular"/>
@@ -3601,75 +3288,7 @@
                 <w:sz w:val="24"/>
                 <w:szCs w:val="24"/>
               </w:rPr>
-              <w:br/>
-            </w:r>
-            <w:r>
-              <w:rPr>
-                <w:rFonts w:ascii="Open Sans Regular" w:eastAsia="Open Sans Regular" w:hAnsi="Open Sans Regular" w:cs="Open Sans Regular"/>
-                <w:color w:val="09090B"/>
-                <w:sz w:val="24"/>
-                <w:szCs w:val="24"/>
-              </w:rPr>
-              <w:br/>
-            </w:r>
-            <w:r>
-              <w:rPr>
-                <w:rFonts w:ascii="Open Sans Regular" w:eastAsia="Open Sans Regular" w:hAnsi="Open Sans Regular" w:cs="Open Sans Regular"/>
-                <w:color w:val="09090B"/>
-                <w:sz w:val="24"/>
-                <w:szCs w:val="24"/>
-              </w:rPr>
-              <w:t xml:space="preserve">Confidential Information shall not include information that (a) was rightfully known to the receiving Party without restriction prior to receipt from the disclosing Party; (b) is or becomes generally known to the public without violation of this Agreement </w:t>
-            </w:r>
-            <w:r>
-              <w:rPr>
-                <w:rFonts w:ascii="Open Sans Regular" w:eastAsia="Open Sans Regular" w:hAnsi="Open Sans Regular" w:cs="Open Sans Regular"/>
-                <w:color w:val="09090B"/>
-                <w:sz w:val="24"/>
-                <w:szCs w:val="24"/>
-              </w:rPr>
-              <w:t>by the receiving Party, nor through any other impermissible act or omission by the receiving Party; (c) is rightfully disclosed to the receiving Party without restriction by a third party without breach of any nondisclosure obligation; or (d) is independen</w:t>
-            </w:r>
-            <w:r>
-              <w:rPr>
-                <w:rFonts w:ascii="Open Sans Regular" w:eastAsia="Open Sans Regular" w:hAnsi="Open Sans Regular" w:cs="Open Sans Regular"/>
-                <w:color w:val="09090B"/>
-                <w:sz w:val="24"/>
-                <w:szCs w:val="24"/>
-              </w:rPr>
-              <w:t xml:space="preserve">tly developed by the receiving Party without use of, reference to or reliance on any Confidential Information of the disclosing Party.  </w:t>
-            </w:r>
-          </w:p>
-          <w:p>
-            <w:pPr>
-              <w:spacing w:line="320" w:lineRule="atLeast"/>
-            </w:pPr>
-            <w:r>
-              <w:rPr>
-                <w:rFonts w:ascii="Open Sans Regular" w:eastAsia="Open Sans Regular" w:hAnsi="Open Sans Regular" w:cs="Open Sans Regular"/>
-                <w:color w:val="09090B"/>
-                <w:sz w:val="24"/>
-                <w:szCs w:val="24"/>
-              </w:rPr>
-              <w:t>The receiving Party shall (a) use the disclosing Party’s Confidential Information solely as is necessary to perform its</w:t>
-            </w:r>
-            <w:r>
-              <w:rPr>
-                <w:rFonts w:ascii="Open Sans Regular" w:eastAsia="Open Sans Regular" w:hAnsi="Open Sans Regular" w:cs="Open Sans Regular"/>
-                <w:color w:val="09090B"/>
-                <w:sz w:val="24"/>
-                <w:szCs w:val="24"/>
-              </w:rPr>
-              <w:t xml:space="preserve"> obligations under this Agreement, but not for any other purpose unless  explicitly authorized herein; (b)  hold in confidence and not disclose any of the disclosing Party’s Confidential Information to any third party other than to its Representatives who </w:t>
-            </w:r>
-            <w:r>
-              <w:rPr>
-                <w:rFonts w:ascii="Open Sans Regular" w:eastAsia="Open Sans Regular" w:hAnsi="Open Sans Regular" w:cs="Open Sans Regular"/>
-                <w:color w:val="09090B"/>
-                <w:sz w:val="24"/>
-                <w:szCs w:val="24"/>
-              </w:rPr>
-              <w:t>have a bona fide need to know such Confidential Information; provided that, each such representative is bound</w:t>
+              <w:t>The receiving Party shall (a) use the disclosing Party’s Confidential Information solely as is necessary to perform its obligations under this Agreement, but not for any other purpose unless  explicitly authorized herein; (b)  hold in confidence and not disclose any of the disclosing Party’s Confidential Information to any third party other than to its Representatives who have a bona fide need to know such Confidential Information; provided that, each such representative is bound</w:t>
             </w:r>
           </w:p>
         </w:tc>
@@ -4012,7 +3631,7 @@
                 <w:sz w:val="24"/>
                 <w:szCs w:val="24"/>
               </w:rPr>
-              <w:t xml:space="preserve">by </w:t>
+              <w:t>by confidentiality obligations at least as protective as those set forth herein; (c) protect the confidentiality of the disclosing Party’s Confidential Information in the same manner that it protects the confidentiality of its own confidential information of like kind (but in no event using less than reasonable care); (d) exercise reasonable precautions to prevent any unauthorized access, use or disclosure of the disclosing Party’s Confidential Information. Each Party shall be responsible and liable for any breach of these confidentiality obligations by its Representatives or end users as if such breach were its own. If required by law, the receiving Party may disclose Confidential Information of the disclosing Party provided that the receiving Party (i) gives prompt prior written notice to the disclosing Party sufficient to allow the disclosing Party to seek a protective order or other remedy (except to the extent that receiving Party’s provision of such notice would cause it to violate the law); (ii) discloses only such information as is explicitly required by law and (iii) uses commercial reasonable endeavors to obtain confidential treatment for any Confidential Information so disclosed.</w:t>
             </w:r>
             <w:r>
               <w:rPr>
@@ -4021,7 +3640,7 @@
                 <w:sz w:val="24"/>
                 <w:szCs w:val="24"/>
               </w:rPr>
-              <w:t xml:space="preserve">confidentiality obligations at least as protective as those set forth herein; (c) protect the confidentiality of the disclosing Party’s Confidential Information in the same manner that it protects the confidentiality of its own confidential information of </w:t>
+              <w:br/>
             </w:r>
             <w:r>
               <w:rPr>
@@ -4030,7 +3649,7 @@
                 <w:sz w:val="24"/>
                 <w:szCs w:val="24"/>
               </w:rPr>
-              <w:t>like kind (but in no event using less than reasonable care); (d) exercise reasonable precautions to prevent any unauthorized access, use or disclosure of the disclosing Party’s Confidential Information. Each Party shall be responsible and liable for any br</w:t>
+              <w:br/>
             </w:r>
             <w:r>
               <w:rPr>
@@ -4039,108 +3658,7 @@
                 <w:sz w:val="24"/>
                 <w:szCs w:val="24"/>
               </w:rPr>
-              <w:t>each of these confidentiality obligations by its Representatives or end users as if such breach were its own. If required by law, the receiving Party may disclose Confidential Information of the disclosing Party provided that the receiving Party (</w:t>
-            </w:r>
-            <w:proofErr w:type="spellStart"/>
-            <w:r>
-              <w:rPr>
-                <w:rFonts w:ascii="Open Sans Regular" w:eastAsia="Open Sans Regular" w:hAnsi="Open Sans Regular" w:cs="Open Sans Regular"/>
-                <w:color w:val="09090B"/>
-                <w:sz w:val="24"/>
-                <w:szCs w:val="24"/>
-              </w:rPr>
-              <w:t>i</w:t>
-            </w:r>
-            <w:proofErr w:type="spellEnd"/>
-            <w:r>
-              <w:rPr>
-                <w:rFonts w:ascii="Open Sans Regular" w:eastAsia="Open Sans Regular" w:hAnsi="Open Sans Regular" w:cs="Open Sans Regular"/>
-                <w:color w:val="09090B"/>
-                <w:sz w:val="24"/>
-                <w:szCs w:val="24"/>
-              </w:rPr>
-              <w:t xml:space="preserve">) gives </w:t>
-            </w:r>
-            <w:r>
-              <w:rPr>
-                <w:rFonts w:ascii="Open Sans Regular" w:eastAsia="Open Sans Regular" w:hAnsi="Open Sans Regular" w:cs="Open Sans Regular"/>
-                <w:color w:val="09090B"/>
-                <w:sz w:val="24"/>
-                <w:szCs w:val="24"/>
-              </w:rPr>
-              <w:t>prompt prior written notice to the disclosing Party sufficient to allow the disclosing Party to seek a protective order or other remedy (except to the extent that receiving Party’s provision of such notice would cause it to violate the law); (ii) discloses</w:t>
-            </w:r>
-            <w:r>
-              <w:rPr>
-                <w:rFonts w:ascii="Open Sans Regular" w:eastAsia="Open Sans Regular" w:hAnsi="Open Sans Regular" w:cs="Open Sans Regular"/>
-                <w:color w:val="09090B"/>
-                <w:sz w:val="24"/>
-                <w:szCs w:val="24"/>
-              </w:rPr>
-              <w:t xml:space="preserve"> only such information as is explicitly required by law and (iii) uses commercial reasonable endeavors to obtain confidential treatment for any Confidential Information so disclosed.</w:t>
-            </w:r>
-            <w:r>
-              <w:rPr>
-                <w:rFonts w:ascii="Open Sans Regular" w:eastAsia="Open Sans Regular" w:hAnsi="Open Sans Regular" w:cs="Open Sans Regular"/>
-                <w:color w:val="09090B"/>
-                <w:sz w:val="24"/>
-                <w:szCs w:val="24"/>
-              </w:rPr>
-              <w:br/>
-            </w:r>
-            <w:r>
-              <w:rPr>
-                <w:rFonts w:ascii="Open Sans Regular" w:eastAsia="Open Sans Regular" w:hAnsi="Open Sans Regular" w:cs="Open Sans Regular"/>
-                <w:color w:val="09090B"/>
-                <w:sz w:val="24"/>
-                <w:szCs w:val="24"/>
-              </w:rPr>
-              <w:br/>
-            </w:r>
-            <w:r>
-              <w:rPr>
-                <w:rFonts w:ascii="Open Sans Regular" w:eastAsia="Open Sans Regular" w:hAnsi="Open Sans Regular" w:cs="Open Sans Regular"/>
-                <w:color w:val="09090B"/>
-                <w:sz w:val="24"/>
-                <w:szCs w:val="24"/>
-              </w:rPr>
-              <w:t>Upon the expiration or termination of this Agreement, upon the disclosin</w:t>
-            </w:r>
-            <w:r>
-              <w:rPr>
-                <w:rFonts w:ascii="Open Sans Regular" w:eastAsia="Open Sans Regular" w:hAnsi="Open Sans Regular" w:cs="Open Sans Regular"/>
-                <w:color w:val="09090B"/>
-                <w:sz w:val="24"/>
-                <w:szCs w:val="24"/>
-              </w:rPr>
-              <w:t>g Party’s written request, all of the Confidential Information (including any copies or extracts thereof) will be returned to the disclosing Party or destroyed by the receiving Party, and the receiving Party will make no further use of such materials; prov</w:t>
-            </w:r>
-            <w:r>
-              <w:rPr>
-                <w:rFonts w:ascii="Open Sans Regular" w:eastAsia="Open Sans Regular" w:hAnsi="Open Sans Regular" w:cs="Open Sans Regular"/>
-                <w:color w:val="09090B"/>
-                <w:sz w:val="24"/>
-                <w:szCs w:val="24"/>
-              </w:rPr>
-              <w:t>ided that, each Party may retain copies of the Confidential Information to comply with its obligations under applicable law or pursuant to such Party’s data retention policy; and neither Party is required to return or destroy copies of Confidential Informa</w:t>
-            </w:r>
-            <w:r>
-              <w:rPr>
-                <w:rFonts w:ascii="Open Sans Regular" w:eastAsia="Open Sans Regular" w:hAnsi="Open Sans Regular" w:cs="Open Sans Regular"/>
-                <w:color w:val="09090B"/>
-                <w:sz w:val="24"/>
-                <w:szCs w:val="24"/>
-              </w:rPr>
-              <w:t>tion stored in its electronic back-ups, if those copies are made and destroyed as a part of its usual and reasonable back-up processes and treated as Confidential Information for the duration of their storage and the receiving Party will make no further us</w:t>
-            </w:r>
-            <w:r>
-              <w:rPr>
-                <w:rFonts w:ascii="Open Sans Regular" w:eastAsia="Open Sans Regular" w:hAnsi="Open Sans Regular" w:cs="Open Sans Regular"/>
-                <w:color w:val="09090B"/>
-                <w:sz w:val="24"/>
-                <w:szCs w:val="24"/>
-              </w:rPr>
-              <w:t>e of such materials.</w:t>
+              <w:t>Upon the expiration or termination of this Agreement, upon the disclosing Party’s written request, all of the Confidential Information (including any copies or extracts thereof) will be returned to the disclosing Party or destroyed by the receiving Party, and the receiving Party will make no further use of such materials; provided that, each Party may retain copies of the Confidential Information to comply with its obligations under applicable law or pursuant to such Party’s data retention policy; and neither Party is required to return or destroy copies of Confidential Information stored in its electronic back-ups, if those copies are made and destroyed as a part of its usual and reasonable back-up processes and treated as Confidential Information for the duration of their storage and the receiving Party will make no further use of such materials.</w:t>
             </w:r>
           </w:p>
         </w:tc>
@@ -4511,8 +4029,13 @@
                 <w:sz w:val="24"/>
                 <w:szCs w:val="24"/>
               </w:rPr>
-              <w:t xml:space="preserve">Provider </w:t>
-            </w:r>
+              <w:t xml:space="preserve">Provider and Cantina acknowledge that all Deliverables are confidential and proprietary information of the Client. Cantina and Provider shall not disclose, publish, disseminate, or otherwise make public the Deliverables, in whole or in part, to any third party or use the Deliverables for any purpose other than as expressly authorized by the Client in writing. The obligations of confidentiality with respect to the Deliverables shall continue indefinitely, or until  </w:t>
+            </w:r>
+          </w:p>
+          <w:p>
+            <w:pPr>
+              <w:spacing w:line="320" w:lineRule="atLeast"/>
+            </w:pPr>
             <w:r>
               <w:rPr>
                 <w:rFonts w:ascii="Open Sans Regular" w:eastAsia="Open Sans Regular" w:hAnsi="Open Sans Regular" w:cs="Open Sans Regular"/>
@@ -4520,8 +4043,13 @@
                 <w:sz w:val="24"/>
                 <w:szCs w:val="24"/>
               </w:rPr>
-              <w:t>and Cantina acknowledge that all Deliverables are confidential and proprietary information of the Client. Cantina and Provider shall not disclose, publish, disseminate, or otherwise make public the Deliverables, in whole or in part, to any third party or u</w:t>
-            </w:r>
+              <w:t xml:space="preserve"> </w:t>
+            </w:r>
+          </w:p>
+          <w:p>
+            <w:pPr>
+              <w:spacing w:line="320" w:lineRule="atLeast"/>
+            </w:pPr>
             <w:r>
               <w:rPr>
                 <w:rFonts w:ascii="Open Sans Regular" w:eastAsia="Open Sans Regular" w:hAnsi="Open Sans Regular" w:cs="Open Sans Regular"/>
@@ -4529,53 +4057,7 @@
                 <w:sz w:val="24"/>
                 <w:szCs w:val="24"/>
               </w:rPr>
-              <w:t xml:space="preserve">se the Deliverables for any purpose other than as expressly authorized by the Client in writing. The obligations of confidentiality with respect to the Deliverables shall continue indefinitely, or until  </w:t>
-            </w:r>
-          </w:p>
-          <w:p>
-            <w:pPr>
-              <w:spacing w:line="320" w:lineRule="atLeast"/>
-            </w:pPr>
-            <w:r>
-              <w:rPr>
-                <w:rFonts w:ascii="Open Sans Regular" w:eastAsia="Open Sans Regular" w:hAnsi="Open Sans Regular" w:cs="Open Sans Regular"/>
-                <w:color w:val="09090B"/>
-                <w:sz w:val="24"/>
-                <w:szCs w:val="24"/>
-              </w:rPr>
-              <w:t xml:space="preserve"> </w:t>
-            </w:r>
-          </w:p>
-          <w:p>
-            <w:pPr>
-              <w:spacing w:line="320" w:lineRule="atLeast"/>
-            </w:pPr>
-            <w:r>
-              <w:rPr>
-                <w:rFonts w:ascii="Open Sans Regular" w:eastAsia="Open Sans Regular" w:hAnsi="Open Sans Regular" w:cs="Open Sans Regular"/>
-                <w:color w:val="09090B"/>
-                <w:sz w:val="24"/>
-                <w:szCs w:val="24"/>
-              </w:rPr>
-              <w:t>such time as the Deliverables become publicly kno</w:t>
-            </w:r>
-            <w:r>
-              <w:rPr>
-                <w:rFonts w:ascii="Open Sans Regular" w:eastAsia="Open Sans Regular" w:hAnsi="Open Sans Regular" w:cs="Open Sans Regular"/>
-                <w:color w:val="09090B"/>
-                <w:sz w:val="24"/>
-                <w:szCs w:val="24"/>
-              </w:rPr>
-              <w:t xml:space="preserve">wn other than through a breach of this Agreement by the Cortina or Provider. Any breach of this Section shall be considered a material breach of this Agreement, and the Client shall have the right to immediately terminate this Agreement and seek any other </w:t>
-            </w:r>
-            <w:r>
-              <w:rPr>
-                <w:rFonts w:ascii="Open Sans Regular" w:eastAsia="Open Sans Regular" w:hAnsi="Open Sans Regular" w:cs="Open Sans Regular"/>
-                <w:color w:val="09090B"/>
-                <w:sz w:val="24"/>
-                <w:szCs w:val="24"/>
-              </w:rPr>
-              <w:t>remedies available at law or in equity.</w:t>
+              <w:t>such time as the Deliverables become publicly known other than through a breach of this Agreement by the Cortina or Provider. Any breach of this Section shall be considered a material breach of this Agreement, and the Client shall have the right to immediately terminate this Agreement and seek any other remedies available at law or in equity.</w:t>
             </w:r>
           </w:p>
         </w:tc>
@@ -4685,36 +4167,7 @@
                 <w:sz w:val="24"/>
                 <w:szCs w:val="24"/>
               </w:rPr>
-              <w:t>Provider’s Services are strictly limited to those described in the SOW.  Any Services not specifically itemized are not required to be provided unless otherwise agreed to by the Parties in writing. Without limiting the generality of the foregoing, Provider</w:t>
-            </w:r>
-            <w:r>
-              <w:rPr>
-                <w:rFonts w:ascii="Open Sans Regular" w:eastAsia="Open Sans Regular" w:hAnsi="Open Sans Regular" w:cs="Open Sans Regular"/>
-                <w:color w:val="09090B"/>
-                <w:sz w:val="24"/>
-                <w:szCs w:val="24"/>
-              </w:rPr>
-              <w:t xml:space="preserve">’s Services do not </w:t>
-            </w:r>
-            <w:proofErr w:type="gramStart"/>
-            <w:r>
-              <w:rPr>
-                <w:rFonts w:ascii="Open Sans Regular" w:eastAsia="Open Sans Regular" w:hAnsi="Open Sans Regular" w:cs="Open Sans Regular"/>
-                <w:color w:val="09090B"/>
-                <w:sz w:val="24"/>
-                <w:szCs w:val="24"/>
-              </w:rPr>
-              <w:t>include:</w:t>
-            </w:r>
-            <w:proofErr w:type="gramEnd"/>
-            <w:r>
-              <w:rPr>
-                <w:rFonts w:ascii="Open Sans Regular" w:eastAsia="Open Sans Regular" w:hAnsi="Open Sans Regular" w:cs="Open Sans Regular"/>
-                <w:color w:val="09090B"/>
-                <w:sz w:val="24"/>
-                <w:szCs w:val="24"/>
-              </w:rPr>
-              <w:t xml:space="preserve"> review of code not included in Client’s final repository; quality assurance testing of any front-end applications; or advice on Client’s business or economic model.</w:t>
+              <w:t>Provider’s Services are strictly limited to those described in the SOW.  Any Services not specifically itemized are not required to be provided unless otherwise agreed to by the Parties in writing. Without limiting the generality of the foregoing, Provider’s Services do not include: review of code not included in Client’s final repository; quality assurance testing of any front-end applications; or advice on Client’s business or economic model.</w:t>
             </w:r>
           </w:p>
         </w:tc>
@@ -5057,16 +4510,7 @@
                 <w:sz w:val="24"/>
                 <w:szCs w:val="24"/>
               </w:rPr>
-              <w:t>Client understands that a security review is not a guarantee against losses, including without limitation losses due to malicious attacks, human error, or code failure.  Cantina and the Provider expres</w:t>
-            </w:r>
-            <w:r>
-              <w:rPr>
-                <w:rFonts w:ascii="Open Sans Regular" w:eastAsia="Open Sans Regular" w:hAnsi="Open Sans Regular" w:cs="Open Sans Regular"/>
-                <w:color w:val="09090B"/>
-                <w:sz w:val="24"/>
-                <w:szCs w:val="24"/>
-              </w:rPr>
-              <w:t>sly disclaims any such guarantees.  Client is responsible for ensuring the security of its code.</w:t>
+              <w:t>Client understands that a security review is not a guarantee against losses, including without limitation losses due to malicious attacks, human error, or code failure.  Cantina and the Provider expressly disclaims any such guarantees.  Client is responsible for ensuring the security of its code.</w:t>
             </w:r>
           </w:p>
         </w:tc>
@@ -5176,36 +4620,7 @@
                 <w:sz w:val="24"/>
                 <w:szCs w:val="24"/>
               </w:rPr>
-              <w:t xml:space="preserve">Neither Party shall use any Marks (hereinafter defined) of the other Party except as set forth in this Agreement.  Each Party agrees that the other Party and/or its affiliates are the sole owners of the </w:t>
-            </w:r>
-            <w:proofErr w:type="gramStart"/>
-            <w:r>
-              <w:rPr>
-                <w:rFonts w:ascii="Open Sans Regular" w:eastAsia="Open Sans Regular" w:hAnsi="Open Sans Regular" w:cs="Open Sans Regular"/>
-                <w:color w:val="09090B"/>
-                <w:sz w:val="24"/>
-                <w:szCs w:val="24"/>
-              </w:rPr>
-              <w:t>Marks</w:t>
-            </w:r>
-            <w:proofErr w:type="gramEnd"/>
-            <w:r>
-              <w:rPr>
-                <w:rFonts w:ascii="Open Sans Regular" w:eastAsia="Open Sans Regular" w:hAnsi="Open Sans Regular" w:cs="Open Sans Regular"/>
-                <w:color w:val="09090B"/>
-                <w:sz w:val="24"/>
-                <w:szCs w:val="24"/>
-              </w:rPr>
-              <w:t xml:space="preserve"> and they will do nothing inconsistent with that</w:t>
-            </w:r>
-            <w:r>
-              <w:rPr>
-                <w:rFonts w:ascii="Open Sans Regular" w:eastAsia="Open Sans Regular" w:hAnsi="Open Sans Regular" w:cs="Open Sans Regular"/>
-                <w:color w:val="09090B"/>
-                <w:sz w:val="24"/>
-                <w:szCs w:val="24"/>
-              </w:rPr>
-              <w:t xml:space="preserve"> ownership.  "Marks” means the trade names, trademarks, service marks, logos or other commercial symbols of a Party hereto or any of its affiliates.</w:t>
+              <w:t>Neither Party shall use any Marks (hereinafter defined) of the other Party except as set forth in this Agreement.  Each Party agrees that the other Party and/or its affiliates are the sole owners of the Marks and they will do nothing inconsistent with that ownership.  "Marks” means the trade names, trademarks, service marks, logos or other commercial symbols of a Party hereto or any of its affiliates.</w:t>
             </w:r>
           </w:p>
         </w:tc>
@@ -5315,25 +4730,7 @@
                 <w:sz w:val="24"/>
                 <w:szCs w:val="24"/>
               </w:rPr>
-              <w:t xml:space="preserve">NEITHER CANTINA OR CLIENT SHALL BE LIABLE TO THE OTHER PARTY FOR SPECIAL, </w:t>
-            </w:r>
-            <w:r>
-              <w:rPr>
-                <w:rFonts w:ascii="Open Sans Regular" w:eastAsia="Open Sans Regular" w:hAnsi="Open Sans Regular" w:cs="Open Sans Regular"/>
-                <w:color w:val="09090B"/>
-                <w:sz w:val="24"/>
-                <w:szCs w:val="24"/>
-              </w:rPr>
-              <w:t>INDIRECT, CONSEQUENTIAL, OR INCIDENTAL LOSSES OR DAMAGES OF ANY KIND OR NATURE WHATSOEVER, INCLUDING BUT NOT LIMITED TO LOST PROFITS, LOST RECORDS OR DATA, LOST SAVINGS, LOSS OF USE OF FACILITY OR EQUIPMENT, LOSS BY REASON OF FACILITY SHUT-DOWN OR NON-OPER</w:t>
-            </w:r>
-            <w:r>
-              <w:rPr>
-                <w:rFonts w:ascii="Open Sans Regular" w:eastAsia="Open Sans Regular" w:hAnsi="Open Sans Regular" w:cs="Open Sans Regular"/>
-                <w:color w:val="09090B"/>
-                <w:sz w:val="24"/>
-                <w:szCs w:val="24"/>
-              </w:rPr>
-              <w:t>ATIONS OF INCREASED EXPENSE OF OPERATIONS, OR OTHER COSTS, CHARGES, PENALTIES, OR LIQUIDATED DAMAGES, REGARDLESS OF WHETHER ARISING FROM BREACH OF CONTRACT, WARRANTY, TORT, STRICT LIABILITY OR</w:t>
+              <w:t>NEITHER CANTINA OR CLIENT SHALL BE LIABLE TO THE OTHER PARTY FOR SPECIAL, INDIRECT, CONSEQUENTIAL, OR INCIDENTAL LOSSES OR DAMAGES OF ANY KIND OR NATURE WHATSOEVER, INCLUDING BUT NOT LIMITED TO LOST PROFITS, LOST RECORDS OR DATA, LOST SAVINGS, LOSS OF USE OF FACILITY OR EQUIPMENT, LOSS BY REASON OF FACILITY SHUT-DOWN OR NON-OPERATIONS OF INCREASED EXPENSE OF OPERATIONS, OR OTHER COSTS, CHARGES, PENALTIES, OR LIQUIDATED DAMAGES, REGARDLESS OF WHETHER ARISING FROM BREACH OF CONTRACT, WARRANTY, TORT, STRICT LIABILITY OR</w:t>
             </w:r>
           </w:p>
         </w:tc>
@@ -5704,8 +5101,13 @@
                 <w:sz w:val="24"/>
                 <w:szCs w:val="24"/>
               </w:rPr>
-              <w:t>AND/OR ANY RESULTING WOR</w:t>
-            </w:r>
+              <w:t xml:space="preserve">AND/OR ANY RESULTING WORK PRODUCT, REGARDLESS OF THE FORM OF ACTION, SHALL NOT EXCEED THE TOTAL AMOUNT PAID BY CLIENT TO CANTINA UNDER THIS AGREEMENT. </w:t>
+            </w:r>
+          </w:p>
+          <w:p>
+            <w:pPr>
+              <w:spacing w:line="320" w:lineRule="atLeast"/>
+            </w:pPr>
             <w:r>
               <w:rPr>
                 <w:rFonts w:ascii="Open Sans Regular" w:eastAsia="Open Sans Regular" w:hAnsi="Open Sans Regular" w:cs="Open Sans Regular"/>
@@ -5713,7 +5115,7 @@
                 <w:sz w:val="24"/>
                 <w:szCs w:val="24"/>
               </w:rPr>
-              <w:t xml:space="preserve">K PRODUCT, REGARDLESS OF THE FORM OF ACTION, SHALL NOT EXCEED THE TOTAL AMOUNT PAID BY CLIENT TO CANTINA UNDER THIS AGREEMENT. </w:t>
+              <w:t xml:space="preserve"> </w:t>
             </w:r>
           </w:p>
           <w:p>
@@ -5727,30 +5129,7 @@
                 <w:sz w:val="24"/>
                 <w:szCs w:val="24"/>
               </w:rPr>
-              <w:t xml:space="preserve"> </w:t>
-            </w:r>
-          </w:p>
-          <w:p>
-            <w:pPr>
-              <w:spacing w:line="320" w:lineRule="atLeast"/>
-            </w:pPr>
-            <w:r>
-              <w:rPr>
-                <w:rFonts w:ascii="Open Sans Regular" w:eastAsia="Open Sans Regular" w:hAnsi="Open Sans Regular" w:cs="Open Sans Regular"/>
-                <w:color w:val="09090B"/>
-                <w:sz w:val="24"/>
-                <w:szCs w:val="24"/>
-              </w:rPr>
-              <w:t>PROVIDERS’ LIABILITY FOR DAMAGES HEREUNDER AND UNDER ANY AMENDED OR SUPPLEMENTAL SCOPE OF WORK AND/OR ANY RESULTING WORK PRODU</w:t>
-            </w:r>
-            <w:r>
-              <w:rPr>
-                <w:rFonts w:ascii="Open Sans Regular" w:eastAsia="Open Sans Regular" w:hAnsi="Open Sans Regular" w:cs="Open Sans Regular"/>
-                <w:color w:val="09090B"/>
-                <w:sz w:val="24"/>
-                <w:szCs w:val="24"/>
-              </w:rPr>
-              <w:t>CT, REGARDLESS OF THE FORM OF ACTION, SHALL NOT EXCEED THE TOTAL RECEIVED BY  PROVIDERS UNDER THIS AGREEMENT.</w:t>
+              <w:t>PROVIDERS’ LIABILITY FOR DAMAGES HEREUNDER AND UNDER ANY AMENDED OR SUPPLEMENTAL SCOPE OF WORK AND/OR ANY RESULTING WORK PRODUCT, REGARDLESS OF THE FORM OF ACTION, SHALL NOT EXCEED THE TOTAL RECEIVED BY  PROVIDERS UNDER THIS AGREEMENT.</w:t>
             </w:r>
           </w:p>
         </w:tc>
@@ -5860,54 +5239,7 @@
                 <w:sz w:val="24"/>
                 <w:szCs w:val="24"/>
               </w:rPr>
-              <w:t xml:space="preserve">Each party hall each indemnify, defend, and hold harmless the other Party and its affiliates, and its and their </w:t>
-            </w:r>
-            <w:r>
-              <w:rPr>
-                <w:rFonts w:ascii="Open Sans Regular" w:eastAsia="Open Sans Regular" w:hAnsi="Open Sans Regular" w:cs="Open Sans Regular"/>
-                <w:color w:val="09090B"/>
-                <w:sz w:val="24"/>
-                <w:szCs w:val="24"/>
-              </w:rPr>
-              <w:t>respective officers, directors, shareholders, employees, agents, successors, and assigns, from and against any threatened claims, pending claims, judgments, damages, liabilities, settlements, losses, costs, and expenses, including attorneys' fees (collecti</w:t>
-            </w:r>
-            <w:r>
-              <w:rPr>
-                <w:rFonts w:ascii="Open Sans Regular" w:eastAsia="Open Sans Regular" w:hAnsi="Open Sans Regular" w:cs="Open Sans Regular"/>
-                <w:color w:val="09090B"/>
-                <w:sz w:val="24"/>
-                <w:szCs w:val="24"/>
-              </w:rPr>
-              <w:t>vely, “Losses”), arising from or relating to (</w:t>
-            </w:r>
-            <w:proofErr w:type="spellStart"/>
-            <w:r>
-              <w:rPr>
-                <w:rFonts w:ascii="Open Sans Regular" w:eastAsia="Open Sans Regular" w:hAnsi="Open Sans Regular" w:cs="Open Sans Regular"/>
-                <w:color w:val="09090B"/>
-                <w:sz w:val="24"/>
-                <w:szCs w:val="24"/>
-              </w:rPr>
-              <w:t>i</w:t>
-            </w:r>
-            <w:proofErr w:type="spellEnd"/>
-            <w:r>
-              <w:rPr>
-                <w:rFonts w:ascii="Open Sans Regular" w:eastAsia="Open Sans Regular" w:hAnsi="Open Sans Regular" w:cs="Open Sans Regular"/>
-                <w:color w:val="09090B"/>
-                <w:sz w:val="24"/>
-                <w:szCs w:val="24"/>
-              </w:rPr>
-              <w:t>) infringement of a third party’s intellectual property rights; (ii) violation of any law in connection with its performance under this Agreement, (iii) a Party’s gross negligence, willful misconduct, or breac</w:t>
-            </w:r>
-            <w:r>
-              <w:rPr>
-                <w:rFonts w:ascii="Open Sans Regular" w:eastAsia="Open Sans Regular" w:hAnsi="Open Sans Regular" w:cs="Open Sans Regular"/>
-                <w:color w:val="09090B"/>
-                <w:sz w:val="24"/>
-                <w:szCs w:val="24"/>
-              </w:rPr>
-              <w:t>h or alleged breach of this Agreement.</w:t>
+              <w:t>Each party hall each indemnify, defend, and hold harmless the other Party and its affiliates, and its and their respective officers, directors, shareholders, employees, agents, successors, and assigns, from and against any threatened claims, pending claims, judgments, damages, liabilities, settlements, losses, costs, and expenses, including attorneys' fees (collectively, “Losses”), arising from or relating to (i) infringement of a third party’s intellectual property rights; (ii) violation of any law in connection with its performance under this Agreement, (iii) a Party’s gross negligence, willful misconduct, or breach or alleged breach of this Agreement.</w:t>
             </w:r>
           </w:p>
         </w:tc>
@@ -6250,34 +5582,7 @@
                 <w:sz w:val="24"/>
                 <w:szCs w:val="24"/>
               </w:rPr>
-              <w:t>Client is not, and shall not be at any time, a person with whom Cantina or Provider are restricted from doing business under the regulations of the Office of Foreign Asset Control (“OFAC”) of the Department of Treasury of the United States of America (incl</w:t>
-            </w:r>
-            <w:r>
-              <w:rPr>
-                <w:rFonts w:ascii="Open Sans Regular" w:eastAsia="Open Sans Regular" w:hAnsi="Open Sans Regular" w:cs="Open Sans Regular"/>
-                <w:color w:val="09090B"/>
-                <w:sz w:val="24"/>
-                <w:szCs w:val="24"/>
-              </w:rPr>
-              <w:t>uding, those persons, entities or smart contracts named on OFAC’s Specially Designated and Blocked Persons list) or under any statute, executive order (including, the September 24, 2001 Executive Order Blocking Property and Prohibiting Transactions With Pe</w:t>
-            </w:r>
-            <w:r>
-              <w:rPr>
-                <w:rFonts w:ascii="Open Sans Regular" w:eastAsia="Open Sans Regular" w:hAnsi="Open Sans Regular" w:cs="Open Sans Regular"/>
-                <w:color w:val="09090B"/>
-                <w:sz w:val="24"/>
-                <w:szCs w:val="24"/>
-              </w:rPr>
-              <w:t>rsons Who Commit, Threaten to Commit, or Support Terrorism), or other governmental action and is not and shall not engage in any dealings or transactions or otherwise be associated with such persons, entity or smart contracts. In addition, Client hereby ag</w:t>
-            </w:r>
-            <w:r>
-              <w:rPr>
-                <w:rFonts w:ascii="Open Sans Regular" w:eastAsia="Open Sans Regular" w:hAnsi="Open Sans Regular" w:cs="Open Sans Regular"/>
-                <w:color w:val="09090B"/>
-                <w:sz w:val="24"/>
-                <w:szCs w:val="24"/>
-              </w:rPr>
-              <w:t>rees to provide to Cantina and Provider any information that Cantina or Provider deem necessary from time to time in order to ensure compliance with all applicable laws concerning money laundering and similar activities.</w:t>
+              <w:t>Client is not, and shall not be at any time, a person with whom Cantina or Provider are restricted from doing business under the regulations of the Office of Foreign Asset Control (“OFAC”) of the Department of Treasury of the United States of America (including, those persons, entities or smart contracts named on OFAC’s Specially Designated and Blocked Persons list) or under any statute, executive order (including, the September 24, 2001 Executive Order Blocking Property and Prohibiting Transactions With Persons Who Commit, Threaten to Commit, or Support Terrorism), or other governmental action and is not and shall not engage in any dealings or transactions or otherwise be associated with such persons, entity or smart contracts. In addition, Client hereby agrees to provide to Cantina and Provider any information that Cantina or Provider deem necessary from time to time in order to ensure compliance with all applicable laws concerning money laundering and similar activities.</w:t>
             </w:r>
           </w:p>
         </w:tc>
@@ -6387,34 +5692,7 @@
                 <w:sz w:val="24"/>
                 <w:szCs w:val="24"/>
               </w:rPr>
-              <w:t xml:space="preserve">Neither Client, </w:t>
-            </w:r>
-            <w:r>
-              <w:rPr>
-                <w:rFonts w:ascii="Open Sans Regular" w:eastAsia="Open Sans Regular" w:hAnsi="Open Sans Regular" w:cs="Open Sans Regular"/>
-                <w:color w:val="09090B"/>
-                <w:sz w:val="24"/>
-                <w:szCs w:val="24"/>
-              </w:rPr>
-              <w:t>Cantina or Provider may assign this Agreement or any rights or obligations hereunder without the prior written consent of the other party, which consent shall not be unreasonably withheld, conditioned or delayed; provided, however, each of the Parties may,</w:t>
-            </w:r>
-            <w:r>
-              <w:rPr>
-                <w:rFonts w:ascii="Open Sans Regular" w:eastAsia="Open Sans Regular" w:hAnsi="Open Sans Regular" w:cs="Open Sans Regular"/>
-                <w:color w:val="09090B"/>
-                <w:sz w:val="24"/>
-                <w:szCs w:val="24"/>
-              </w:rPr>
-              <w:t xml:space="preserve"> without such consent, but with notification, assign this Agreement and its rights and obligations hereunder to any of its Affiliates or in connection with the transfer or sale of all or substantially all of the portion of its business to which this Agreem</w:t>
-            </w:r>
-            <w:r>
-              <w:rPr>
-                <w:rFonts w:ascii="Open Sans Regular" w:eastAsia="Open Sans Regular" w:hAnsi="Open Sans Regular" w:cs="Open Sans Regular"/>
-                <w:color w:val="09090B"/>
-                <w:sz w:val="24"/>
-                <w:szCs w:val="24"/>
-              </w:rPr>
-              <w:t>ent relates or in the event of its merger or consolidation with a third party. Any permitted assignee will assume all obligations of its assignor under this Agreement in writing concurrent with the assignment. Any purported assignment in violation</w:t>
+              <w:t>Neither Client, Cantina or Provider may assign this Agreement or any rights or obligations hereunder without the prior written consent of the other party, which consent shall not be unreasonably withheld, conditioned or delayed; provided, however, each of the Parties may, without such consent, but with notification, assign this Agreement and its rights and obligations hereunder to any of its Affiliates or in connection with the transfer or sale of all or substantially all of the portion of its business to which this Agreement relates or in the event of its merger or consolidation with a third party. Any permitted assignee will assume all obligations of its assignor under this Agreement in writing concurrent with the assignment. Any purported assignment in violation</w:t>
             </w:r>
           </w:p>
         </w:tc>
@@ -6757,7 +6035,7 @@
                 <w:sz w:val="24"/>
                 <w:szCs w:val="24"/>
               </w:rPr>
-              <w:t xml:space="preserve">of this clause will be void. Except as otherwise provided herein, this Agreement shall be binding upon and inure to the benefit of the Parties and their </w:t>
+              <w:t>of this clause will be void. Except as otherwise provided herein, this Agreement shall be binding upon and inure to the benefit of the Parties and their successors and permitted assignors under this clause.</w:t>
             </w:r>
             <w:r>
               <w:rPr>
@@ -6766,7 +6044,7 @@
                 <w:sz w:val="24"/>
                 <w:szCs w:val="24"/>
               </w:rPr>
-              <w:t>successors and permitted assignors under this clause.</w:t>
+              <w:br/>
             </w:r>
             <w:r>
               <w:rPr>
@@ -6784,34 +6062,7 @@
                 <w:sz w:val="24"/>
                 <w:szCs w:val="24"/>
               </w:rPr>
-              <w:br/>
-            </w:r>
-            <w:r>
-              <w:rPr>
-                <w:rFonts w:ascii="Open Sans Regular" w:eastAsia="Open Sans Regular" w:hAnsi="Open Sans Regular" w:cs="Open Sans Regular"/>
-                <w:color w:val="09090B"/>
-                <w:sz w:val="24"/>
-                <w:szCs w:val="24"/>
-              </w:rPr>
-              <w:t>For purposes of the foregoing paragraph, “Affiliate” shall mean, as to any person or entity, any other person or entity that, directly or indirectly, controls, or is controlled by, or is under common c</w:t>
-            </w:r>
-            <w:r>
-              <w:rPr>
-                <w:rFonts w:ascii="Open Sans Regular" w:eastAsia="Open Sans Regular" w:hAnsi="Open Sans Regular" w:cs="Open Sans Regular"/>
-                <w:color w:val="09090B"/>
-                <w:sz w:val="24"/>
-                <w:szCs w:val="24"/>
-              </w:rPr>
-              <w:t xml:space="preserve">ontrol with, such person or entity. For this purpose, “control” (including, with its correlative meanings, “controlled by” and “under common control with”) shall mean the possession, directly or indirectly, of the power to direct or cause the direction of </w:t>
-            </w:r>
-            <w:r>
-              <w:rPr>
-                <w:rFonts w:ascii="Open Sans Regular" w:eastAsia="Open Sans Regular" w:hAnsi="Open Sans Regular" w:cs="Open Sans Regular"/>
-                <w:color w:val="09090B"/>
-                <w:sz w:val="24"/>
-                <w:szCs w:val="24"/>
-              </w:rPr>
-              <w:t>management or policies of a person or entity, whether through the ownership of securities or partnership or other ownership interests, by contract or otherwise.</w:t>
+              <w:t>For purposes of the foregoing paragraph, “Affiliate” shall mean, as to any person or entity, any other person or entity that, directly or indirectly, controls, or is controlled by, or is under common control with, such person or entity. For this purpose, “control” (including, with its correlative meanings, “controlled by” and “under common control with”) shall mean the possession, directly or indirectly, of the power to direct or cause the direction of management or policies of a person or entity, whether through the ownership of securities or partnership or other ownership interests, by contract or otherwise.</w:t>
             </w:r>
           </w:p>
         </w:tc>
@@ -6923,7 +6174,7 @@
                 <w:sz w:val="24"/>
                 <w:szCs w:val="24"/>
               </w:rPr>
-              <w:t xml:space="preserve">This Agreement will be interpreted and </w:t>
+              <w:t>This Agreement will be interpreted and construed in accordance with the laws of the State of California, without regard to conflict of law principles. Any controversy, claim or dispute arising out of or otherwise relating to this Agreement or any breach thereof, including the scope of this arbitration clause shall be settled by binding arbitration. The place of arbitration shall be San Francisco, California.</w:t>
             </w:r>
             <w:r>
               <w:rPr>
@@ -6934,56 +6185,25 @@
                 <w:sz w:val="24"/>
                 <w:szCs w:val="24"/>
               </w:rPr>
-              <w:t>construed in accordance with the laws of the State of California, without regard to conflict of law principles. Any controversy, claim or dispute arising out of or otherwise relating to this Agreement or any breach thereof, including the scope of this arbi</w:t>
-            </w:r>
-            <w:r>
-              <w:rPr>
-                <w:rFonts w:ascii="Open Sans Bold" w:eastAsia="Open Sans Bold" w:hAnsi="Open Sans Bold" w:cs="Open Sans Bold"/>
-                <w:b/>
-                <w:bCs/>
+              <w:br/>
+            </w:r>
+            <w:r>
+              <w:rPr>
+                <w:rFonts w:ascii="Open Sans Regular" w:eastAsia="Open Sans Regular" w:hAnsi="Open Sans Regular" w:cs="Open Sans Regular"/>
                 <w:color w:val="09090B"/>
                 <w:sz w:val="24"/>
                 <w:szCs w:val="24"/>
               </w:rPr>
-              <w:t>tration clause shall be settled by binding arbitration. The place of arbitration shall be San Francisco, California.</w:t>
-            </w:r>
-            <w:r>
-              <w:rPr>
-                <w:rFonts w:ascii="Open Sans Bold" w:eastAsia="Open Sans Bold" w:hAnsi="Open Sans Bold" w:cs="Open Sans Bold"/>
-                <w:b/>
-                <w:bCs/>
+              <w:br/>
+            </w:r>
+            <w:r>
+              <w:rPr>
+                <w:rFonts w:ascii="Open Sans Regular" w:eastAsia="Open Sans Regular" w:hAnsi="Open Sans Regular" w:cs="Open Sans Regular"/>
                 <w:color w:val="09090B"/>
                 <w:sz w:val="24"/>
                 <w:szCs w:val="24"/>
               </w:rPr>
-              <w:br/>
-            </w:r>
-            <w:r>
-              <w:rPr>
-                <w:rFonts w:ascii="Open Sans Regular" w:eastAsia="Open Sans Regular" w:hAnsi="Open Sans Regular" w:cs="Open Sans Regular"/>
-                <w:color w:val="09090B"/>
-                <w:sz w:val="24"/>
-                <w:szCs w:val="24"/>
-              </w:rPr>
-              <w:br/>
-            </w:r>
-            <w:r>
-              <w:rPr>
-                <w:rFonts w:ascii="Open Sans Regular" w:eastAsia="Open Sans Regular" w:hAnsi="Open Sans Regular" w:cs="Open Sans Regular"/>
-                <w:color w:val="09090B"/>
-                <w:sz w:val="24"/>
-                <w:szCs w:val="24"/>
-              </w:rPr>
-              <w:t xml:space="preserve">In the event of any legal proceeding between Provider and Client with respect to the interpretation or enforcement of this </w:t>
-            </w:r>
-            <w:r>
-              <w:rPr>
-                <w:rFonts w:ascii="Open Sans Regular" w:eastAsia="Open Sans Regular" w:hAnsi="Open Sans Regular" w:cs="Open Sans Regular"/>
-                <w:color w:val="09090B"/>
-                <w:sz w:val="24"/>
-                <w:szCs w:val="24"/>
-              </w:rPr>
-              <w:t>Agreement, the prevailing Party in such proceeding shall be entitled to an award of its costs and reasonable attorneys’ fees incurred in connection with such proceeding.</w:t>
+              <w:t>In the event of any legal proceeding between Provider and Client with respect to the interpretation or enforcement of this Agreement, the prevailing Party in such proceeding shall be entitled to an award of its costs and reasonable attorneys’ fees incurred in connection with such proceeding.</w:t>
             </w:r>
           </w:p>
         </w:tc>
@@ -7216,18 +6436,7 @@
                 <w:sz w:val="68"/>
                 <w:szCs w:val="68"/>
               </w:rPr>
-              <w:t xml:space="preserve">Managed Security </w:t>
-            </w:r>
-            <w:r>
-              <w:rPr>
-                <w:rFonts w:ascii="Open Sans Bold" w:eastAsia="Open Sans Bold" w:hAnsi="Open Sans Bold" w:cs="Open Sans Bold"/>
-                <w:b/>
-                <w:bCs/>
-                <w:color w:val="FA5E06"/>
-                <w:sz w:val="68"/>
-                <w:szCs w:val="68"/>
-              </w:rPr>
-              <w:t>Review</w:t>
+              <w:t>Managed Security Review</w:t>
             </w:r>
           </w:p>
         </w:tc>
@@ -7337,16 +6546,7 @@
                 <w:sz w:val="24"/>
                 <w:szCs w:val="24"/>
               </w:rPr>
-              <w:t xml:space="preserve">Provider’s relationship with Client will be that of an independent contractor. Any relationship between the Parties hereto shall not constitute a partnership, joint venture or agency. No Party hereto shall have </w:t>
-            </w:r>
-            <w:r>
-              <w:rPr>
-                <w:rFonts w:ascii="Open Sans Regular" w:eastAsia="Open Sans Regular" w:hAnsi="Open Sans Regular" w:cs="Open Sans Regular"/>
-                <w:color w:val="09090B"/>
-                <w:sz w:val="24"/>
-                <w:szCs w:val="24"/>
-              </w:rPr>
-              <w:t>the authority to make any statements, representations or commitments of any kind, or to take any action, which shall be binding on the other Party, without the prior consent of such other Party.</w:t>
+              <w:t>Provider’s relationship with Client will be that of an independent contractor. Any relationship between the Parties hereto shall not constitute a partnership, joint venture or agency. No Party hereto shall have the authority to make any statements, representations or commitments of any kind, or to take any action, which shall be binding on the other Party, without the prior consent of such other Party.</w:t>
             </w:r>
           </w:p>
         </w:tc>
@@ -7456,25 +6656,7 @@
                 <w:sz w:val="24"/>
                 <w:szCs w:val="24"/>
               </w:rPr>
-              <w:t xml:space="preserve">EXCEPT AS EXPRESSLY SET FORTH IN THIS </w:t>
-            </w:r>
-            <w:r>
-              <w:rPr>
-                <w:rFonts w:ascii="Open Sans Regular" w:eastAsia="Open Sans Regular" w:hAnsi="Open Sans Regular" w:cs="Open Sans Regular"/>
-                <w:color w:val="09090B"/>
-                <w:sz w:val="24"/>
-                <w:szCs w:val="24"/>
-              </w:rPr>
-              <w:t>AGREEMENT, THE SERVICES AND ANY DELIVERABLES ARE BEING PROVIDED “AS IS,” WITHOUT WARRANTIES OF ANY KIND, EITHER EXPRESS OR IMPLIED, INCLUDING, BUT NOT LIMITED TO, WARRANTIES OF TITLE OR IMPLIED WARRANTIES OF MERCHANTABILITY OR FITNESS FOR A PARTICULAR PURP</w:t>
-            </w:r>
-            <w:r>
-              <w:rPr>
-                <w:rFonts w:ascii="Open Sans Regular" w:eastAsia="Open Sans Regular" w:hAnsi="Open Sans Regular" w:cs="Open Sans Regular"/>
-                <w:color w:val="09090B"/>
-                <w:sz w:val="24"/>
-                <w:szCs w:val="24"/>
-              </w:rPr>
-              <w:t>OSE, OR WARRANTIES OF NON-INFRINGEMENT. TO THE FULLEST EXTENT PERMISSIBLE BY LAW, CANTINA MAKES NO OTHER WARRANTIES AND SHALL NOT BE LIABLE FOR ANY ERROR IN THE SERVICES OR DELIVERABLES UNDER ANY CIRCUMSTANCES.</w:t>
+              <w:t>EXCEPT AS EXPRESSLY SET FORTH IN THIS AGREEMENT, THE SERVICES AND ANY DELIVERABLES ARE BEING PROVIDED “AS IS,” WITHOUT WARRANTIES OF ANY KIND, EITHER EXPRESS OR IMPLIED, INCLUDING, BUT NOT LIMITED TO, WARRANTIES OF TITLE OR IMPLIED WARRANTIES OF MERCHANTABILITY OR FITNESS FOR A PARTICULAR PURPOSE, OR WARRANTIES OF NON-INFRINGEMENT. TO THE FULLEST EXTENT PERMISSIBLE BY LAW, CANTINA MAKES NO OTHER WARRANTIES AND SHALL NOT BE LIABLE FOR ANY ERROR IN THE SERVICES OR DELIVERABLES UNDER ANY CIRCUMSTANCES.</w:t>
             </w:r>
           </w:p>
         </w:tc>
@@ -7584,16 +6766,7 @@
                 <w:sz w:val="24"/>
                 <w:szCs w:val="24"/>
               </w:rPr>
-              <w:t xml:space="preserve">This Agreement is </w:t>
-            </w:r>
-            <w:r>
-              <w:rPr>
-                <w:rFonts w:ascii="Open Sans Regular" w:eastAsia="Open Sans Regular" w:hAnsi="Open Sans Regular" w:cs="Open Sans Regular"/>
-                <w:color w:val="09090B"/>
-                <w:sz w:val="24"/>
-                <w:szCs w:val="24"/>
-              </w:rPr>
-              <w:t>intended for the benefit of the parties hereto, and is not for the benefit of, nor may any provision hereof be enforced by, any other person.</w:t>
+              <w:t>This Agreement is intended for the benefit of the parties hereto, and is not for the benefit of, nor may any provision hereof be enforced by, any other person.</w:t>
             </w:r>
           </w:p>
         </w:tc>
@@ -7936,25 +7109,7 @@
                 <w:sz w:val="24"/>
                 <w:szCs w:val="24"/>
               </w:rPr>
-              <w:t xml:space="preserve">Any Party </w:t>
-            </w:r>
-            <w:r>
-              <w:rPr>
-                <w:rFonts w:ascii="Open Sans Regular" w:eastAsia="Open Sans Regular" w:hAnsi="Open Sans Regular" w:cs="Open Sans Regular"/>
-                <w:color w:val="09090B"/>
-                <w:sz w:val="24"/>
-                <w:szCs w:val="24"/>
-              </w:rPr>
-              <w:t>may terminate this Agreement for any reason upon thirty (30) days’ written notice to the other.  Client shall be responsible for payment through and including the final date of the notice period provided Provider continues to perform its duties hereunder t</w:t>
-            </w:r>
-            <w:r>
-              <w:rPr>
-                <w:rFonts w:ascii="Open Sans Regular" w:eastAsia="Open Sans Regular" w:hAnsi="Open Sans Regular" w:cs="Open Sans Regular"/>
-                <w:color w:val="09090B"/>
-                <w:sz w:val="24"/>
-                <w:szCs w:val="24"/>
-              </w:rPr>
-              <w:t>hrough the date of termination.  Any incomplete Services at termination shall be billed pro rata according to Provider’s standard rates.</w:t>
+              <w:t>Any Party may terminate this Agreement for any reason upon thirty (30) days’ written notice to the other.  Client shall be responsible for payment through and including the final date of the notice period provided Provider continues to perform its duties hereunder through the date of termination.  Any incomplete Services at termination shall be billed pro rata according to Provider’s standard rates.</w:t>
             </w:r>
           </w:p>
         </w:tc>
@@ -8064,16 +7219,7 @@
                 <w:sz w:val="24"/>
                 <w:szCs w:val="24"/>
               </w:rPr>
-              <w:t xml:space="preserve">Neither Cantina, Provider or Client shall be liable for non-performance of any obligation under </w:t>
-            </w:r>
-            <w:r>
-              <w:rPr>
-                <w:rFonts w:ascii="Open Sans Regular" w:eastAsia="Open Sans Regular" w:hAnsi="Open Sans Regular" w:cs="Open Sans Regular"/>
-                <w:color w:val="09090B"/>
-                <w:sz w:val="24"/>
-                <w:szCs w:val="24"/>
-              </w:rPr>
-              <w:t>this Agreement caused by circumstances beyond its control, including, without limitation: natural catastrophes, extreme weather conditions, fire, war, strikes, hostilities, acts of terrorism, civil unrest, governmental interference, embargoes, or pandemic.</w:t>
+              <w:t>Neither Cantina, Provider or Client shall be liable for non-performance of any obligation under this Agreement caused by circumstances beyond its control, including, without limitation: natural catastrophes, extreme weather conditions, fire, war, strikes, hostilities, acts of terrorism, civil unrest, governmental interference, embargoes, or pandemic.</w:t>
             </w:r>
           </w:p>
         </w:tc>
@@ -8183,8 +7329,13 @@
                 <w:sz w:val="24"/>
                 <w:szCs w:val="24"/>
               </w:rPr>
-              <w:t>All notices and other communications hereunder shall be in writing and shall be deemed duly given (a) on the date of delivery if delivered personally, or by telecopy or telefacsimile, upon confirmation of receipt, (b) on the first business day following th</w:t>
-            </w:r>
+              <w:t xml:space="preserve">All notices and other communications hereunder shall be in writing and shall be deemed duly given (a) on the date of delivery if delivered personally, or by telecopy or telefacsimile, upon confirmation of receipt, (b) on the first business day following the date of dispatch if delivered by a recognized next-day courier service, or (c) on the tenth business day following the date of  </w:t>
+            </w:r>
+          </w:p>
+          <w:p>
+            <w:pPr>
+              <w:spacing w:line="320" w:lineRule="atLeast"/>
+            </w:pPr>
             <w:r>
               <w:rPr>
                 <w:rFonts w:ascii="Open Sans Regular" w:eastAsia="Open Sans Regular" w:hAnsi="Open Sans Regular" w:cs="Open Sans Regular"/>
@@ -8192,30 +7343,7 @@
                 <w:sz w:val="24"/>
                 <w:szCs w:val="24"/>
               </w:rPr>
-              <w:t xml:space="preserve">e date of dispatch if delivered by a recognized next-day courier service, or (c) on the tenth business day following the date of  </w:t>
-            </w:r>
-          </w:p>
-          <w:p>
-            <w:pPr>
-              <w:spacing w:line="320" w:lineRule="atLeast"/>
-            </w:pPr>
-            <w:r>
-              <w:rPr>
-                <w:rFonts w:ascii="Open Sans Regular" w:eastAsia="Open Sans Regular" w:hAnsi="Open Sans Regular" w:cs="Open Sans Regular"/>
-                <w:color w:val="09090B"/>
-                <w:sz w:val="24"/>
-                <w:szCs w:val="24"/>
-              </w:rPr>
-              <w:t xml:space="preserve">mailing if delivered by registered or certified mail, return receipt requested, postage prepaid. All notices hereunder shall </w:t>
-            </w:r>
-            <w:r>
-              <w:rPr>
-                <w:rFonts w:ascii="Open Sans Regular" w:eastAsia="Open Sans Regular" w:hAnsi="Open Sans Regular" w:cs="Open Sans Regular"/>
-                <w:color w:val="09090B"/>
-                <w:sz w:val="24"/>
-                <w:szCs w:val="24"/>
-              </w:rPr>
-              <w:t>be delivered to the parties at the addresses set forth on the signature page hereto. Any notices to Cantina shall be</w:t>
+              <w:t>mailing if delivered by registered or certified mail, return receipt requested, postage prepaid. All notices hereunder shall be delivered to the parties at the addresses set forth on the signature page hereto. Any notices to Cantina shall be</w:t>
             </w:r>
           </w:p>
         </w:tc>
@@ -8558,36 +7686,7 @@
                 <w:sz w:val="24"/>
                 <w:szCs w:val="24"/>
               </w:rPr>
-              <w:t xml:space="preserve">sent to 2045 Biscayne Blvd #131 Miami FL, 33137 US, Attn: </w:t>
-            </w:r>
-            <w:proofErr w:type="spellStart"/>
-            <w:r>
-              <w:rPr>
-                <w:rFonts w:ascii="Open Sans Regular" w:eastAsia="Open Sans Regular" w:hAnsi="Open Sans Regular" w:cs="Open Sans Regular"/>
-                <w:color w:val="09090B"/>
-                <w:sz w:val="24"/>
-                <w:szCs w:val="24"/>
-              </w:rPr>
-              <w:t>support@cantina.xyz</w:t>
-            </w:r>
-            <w:proofErr w:type="spellEnd"/>
-            <w:r>
-              <w:rPr>
-                <w:rFonts w:ascii="Open Sans Regular" w:eastAsia="Open Sans Regular" w:hAnsi="Open Sans Regular" w:cs="Open Sans Regular"/>
-                <w:color w:val="09090B"/>
-                <w:sz w:val="24"/>
-                <w:szCs w:val="24"/>
-              </w:rPr>
-              <w:t>. Any notices to Cantina shall require a copy be sent to Campbell Teague, LLC, Attn: Mark Swiderski, 16 W. North St., Greenville, SC 29601 and mark@campbellteague.com. Any communi</w:t>
-            </w:r>
-            <w:r>
-              <w:rPr>
-                <w:rFonts w:ascii="Open Sans Regular" w:eastAsia="Open Sans Regular" w:hAnsi="Open Sans Regular" w:cs="Open Sans Regular"/>
-                <w:color w:val="09090B"/>
-                <w:sz w:val="24"/>
-                <w:szCs w:val="24"/>
-              </w:rPr>
-              <w:t>cation or notice given by email is effective upon the sender’s receipt of confirmation generated by the recipient’s email system that the notice has been received by the recipient’s email system.</w:t>
+              <w:t>sent to 2045 Biscayne Blvd #131 Miami FL, 33137 US, Attn: support@cantina.xyz. Any notices to Cantina shall require a copy be sent to Campbell Teague, LLC, Attn: Mark Swiderski, 16 W. North St., Greenville, SC 29601 and mark@campbellteague.com. Any communication or notice given by email is effective upon the sender’s receipt of confirmation generated by the recipient’s email system that the notice has been received by the recipient’s email system.</w:t>
             </w:r>
           </w:p>
         </w:tc>
@@ -8697,8 +7796,13 @@
                 <w:sz w:val="24"/>
                 <w:szCs w:val="24"/>
               </w:rPr>
-              <w:t xml:space="preserve">This Agreement sets forth the entire agreement and understanding of the parties relating to the subject matter herein and supersedes all prior or contemporaneous discussions, understandings and agreements, whether oral or written, between them relating to </w:t>
-            </w:r>
+              <w:t xml:space="preserve">This Agreement sets forth the entire agreement and understanding of the parties relating to the subject matter herein and supersedes all prior or contemporaneous discussions, understandings and agreements, whether oral or written, between them relating to the subject matter hereof. </w:t>
+            </w:r>
+          </w:p>
+          <w:p>
+            <w:pPr>
+              <w:spacing w:line="320" w:lineRule="atLeast"/>
+            </w:pPr>
             <w:r>
               <w:rPr>
                 <w:rFonts w:ascii="Open Sans Regular" w:eastAsia="Open Sans Regular" w:hAnsi="Open Sans Regular" w:cs="Open Sans Regular"/>
@@ -8706,7 +7810,7 @@
                 <w:sz w:val="24"/>
                 <w:szCs w:val="24"/>
               </w:rPr>
-              <w:t xml:space="preserve">the subject matter hereof. </w:t>
+              <w:t xml:space="preserve"> </w:t>
             </w:r>
           </w:p>
           <w:p>
@@ -8720,30 +7824,7 @@
                 <w:sz w:val="24"/>
                 <w:szCs w:val="24"/>
               </w:rPr>
-              <w:t xml:space="preserve"> </w:t>
-            </w:r>
-          </w:p>
-          <w:p>
-            <w:pPr>
-              <w:spacing w:line="320" w:lineRule="atLeast"/>
-            </w:pPr>
-            <w:r>
-              <w:rPr>
-                <w:rFonts w:ascii="Open Sans Regular" w:eastAsia="Open Sans Regular" w:hAnsi="Open Sans Regular" w:cs="Open Sans Regular"/>
-                <w:color w:val="09090B"/>
-                <w:sz w:val="24"/>
-                <w:szCs w:val="24"/>
-              </w:rPr>
-              <w:t>No modification of or amendment to this Agreement, nor any waiver of any rights under this Agreement, shall be effective unless in writing signed by the parties to this Agreement.  No delay or failure to require performance of</w:t>
-            </w:r>
-            <w:r>
-              <w:rPr>
-                <w:rFonts w:ascii="Open Sans Regular" w:eastAsia="Open Sans Regular" w:hAnsi="Open Sans Regular" w:cs="Open Sans Regular"/>
-                <w:color w:val="09090B"/>
-                <w:sz w:val="24"/>
-                <w:szCs w:val="24"/>
-              </w:rPr>
-              <w:t xml:space="preserve"> any provision of this Agreement shall constitute a waiver of that provision as to that or any other instance. </w:t>
+              <w:t xml:space="preserve">No modification of or amendment to this Agreement, nor any waiver of any rights under this Agreement, shall be effective unless in writing signed by the parties to this Agreement.  No delay or failure to require performance of any provision of this Agreement shall constitute a waiver of that provision as to that or any other instance. </w:t>
             </w:r>
           </w:p>
           <w:p>
@@ -8773,18 +7854,7 @@
                 <w:sz w:val="24"/>
                 <w:szCs w:val="24"/>
               </w:rPr>
-              <w:t>BY SIGNING TO THIS AGREEMENT OR ANY SCOPE OF WORK HEREUNDER, OR OTHERWISE AFFIRMATIVELY INDICATING YOUR ACCEPTANCE OF THE FOREGOING OR ACCEPTI</w:t>
-            </w:r>
-            <w:r>
-              <w:rPr>
-                <w:rFonts w:ascii="Open Sans Bold" w:eastAsia="Open Sans Bold" w:hAnsi="Open Sans Bold" w:cs="Open Sans Bold"/>
-                <w:b/>
-                <w:bCs/>
-                <w:color w:val="09090B"/>
-                <w:sz w:val="24"/>
-                <w:szCs w:val="24"/>
-              </w:rPr>
-              <w:t>NG THE SERVICES THEREUNDER, THE UNDERSIGNED HEREBY  REPRESENTS THAT HE OR SHE HAS THE AUTHORITY TO BIND SUCH ORGANIZATION OR LEGAL ENTITY AND ITS AFFILIATES TO THIS AGREEMENT.</w:t>
+              <w:t>BY SIGNING TO THIS AGREEMENT OR ANY SCOPE OF WORK HEREUNDER, OR OTHERWISE AFFIRMATIVELY INDICATING YOUR ACCEPTANCE OF THE FOREGOING OR ACCEPTING THE SERVICES THEREUNDER, THE UNDERSIGNED HEREBY  REPRESENTS THAT HE OR SHE HAS THE AUTHORITY TO BIND SUCH ORGANIZATION OR LEGAL ENTITY AND ITS AFFILIATES TO THIS AGREEMENT.</w:t>
             </w:r>
           </w:p>
         </w:tc>
@@ -9017,18 +8087,7 @@
                 <w:sz w:val="60"/>
                 <w:szCs w:val="60"/>
               </w:rPr>
-              <w:t xml:space="preserve">Managed </w:t>
-            </w:r>
-            <w:r>
-              <w:rPr>
-                <w:rFonts w:ascii="Open Sans Bold" w:eastAsia="Open Sans Bold" w:hAnsi="Open Sans Bold" w:cs="Open Sans Bold"/>
-                <w:b/>
-                <w:bCs/>
-                <w:color w:val="FA5E06"/>
-                <w:sz w:val="60"/>
-                <w:szCs w:val="60"/>
-              </w:rPr>
-              <w:t>Security Review</w:t>
+              <w:t>Managed Security Review</w:t>
             </w:r>
           </w:p>
         </w:tc>
@@ -9197,16 +8256,7 @@
                 <w:sz w:val="24"/>
                 <w:szCs w:val="24"/>
               </w:rPr>
-              <w:t>This Scope of Work (this “SOW”) is subject to the terms of the Security Review Agreement (the “Agreement”) to which it is attached, which are hereby incorporated by reference.  Capitalized terms not otherwise defined in this Scope of Work shall adopt the m</w:t>
-            </w:r>
-            <w:r>
-              <w:rPr>
-                <w:rFonts w:ascii="Open Sans Regular" w:eastAsia="Open Sans Regular" w:hAnsi="Open Sans Regular" w:cs="Open Sans Regular"/>
-                <w:color w:val="000608"/>
-                <w:sz w:val="24"/>
-                <w:szCs w:val="24"/>
-              </w:rPr>
-              <w:t xml:space="preserve">eaning assigned thereto in the Agreement.  </w:t>
+              <w:t xml:space="preserve">This Scope of Work (this “SOW”) is subject to the terms of the Security Review Agreement (the “Agreement”) to which it is attached, which are hereby incorporated by reference.  Capitalized terms not otherwise defined in this Scope of Work shall adopt the meaning assigned thereto in the Agreement.  </w:t>
             </w:r>
             <w:r>
               <w:rPr>
@@ -9240,7 +8290,7 @@
                 <w:sz w:val="24"/>
                 <w:szCs w:val="24"/>
               </w:rPr>
-              <w:t>: $</w:t>
+              <w:t>:</w:t>
             </w:r>
             <w:r>
               <w:rPr>
@@ -9249,7 +8299,7 @@
                 <w:sz w:val="24"/>
                 <w:szCs w:val="24"/>
               </w:rPr>
-              <w:t>150,000</w:t>
+              <w:t xml:space="preserve"> $ 185,251 </w:t>
             </w:r>
             <w:r>
               <w:rPr>
@@ -9480,7 +8530,7 @@
                 <w:sz w:val="24"/>
                 <w:szCs w:val="24"/>
               </w:rPr>
-              <w:t>No Fix Period</w:t>
+              <w:t>N/A</w:t>
             </w:r>
           </w:p>
         </w:tc>
@@ -9604,16 +8654,7 @@
                 <w:sz w:val="24"/>
                 <w:szCs w:val="24"/>
               </w:rPr>
-              <w:t xml:space="preserve">Manual smart contract code review and testing of all issues committed to a common code repository as of the Security Review Start Date </w:t>
-            </w:r>
-            <w:r>
-              <w:rPr>
-                <w:rFonts w:ascii="Open Sans Regular" w:eastAsia="Open Sans Regular" w:hAnsi="Open Sans Regular" w:cs="Open Sans Regular"/>
-                <w:color w:val="000608"/>
-                <w:sz w:val="24"/>
-                <w:szCs w:val="24"/>
-              </w:rPr>
-              <w:t>(the "Security Review").</w:t>
+              <w:t>Manual smart contract code review and testing of all issues committed to a common code repository as of the Security Review Start Date (the "Security Review").</w:t>
             </w:r>
           </w:p>
         </w:tc>
@@ -10041,16 +9082,7 @@
                 <w:sz w:val="24"/>
                 <w:szCs w:val="24"/>
               </w:rPr>
-              <w:t>Upon conclusion of the Client Review Period (hereinafter defined), Provider wil</w:t>
-            </w:r>
-            <w:r>
-              <w:rPr>
-                <w:rFonts w:ascii="Open Sans Regular" w:eastAsia="Open Sans Regular" w:hAnsi="Open Sans Regular" w:cs="Open Sans Regular"/>
-                <w:color w:val="000608"/>
-                <w:sz w:val="24"/>
-                <w:szCs w:val="24"/>
-              </w:rPr>
-              <w:t>l deliver the final report memorializing its findings and documenting any fixes (the “Final Report”).</w:t>
+              <w:t>Upon conclusion of the Client Review Period (hereinafter defined), Provider will deliver the final report memorializing its findings and documenting any fixes (the “Final Report”).</w:t>
             </w:r>
           </w:p>
         </w:tc>
@@ -10188,8 +9220,13 @@
                 <w:sz w:val="24"/>
                 <w:szCs w:val="24"/>
               </w:rPr>
-              <w:t>Provided that Client has submitted its final commit hash at least one day prior to the Security Review Start Date, the Security Review shall commence on the Security Review Start</w:t>
-            </w:r>
+              <w:t xml:space="preserve">Provided that Client has submitted its final commit hash at least one day prior to the Security Review Start Date, the Security Review shall commence on the Security Review Start Date.   </w:t>
+            </w:r>
+          </w:p>
+          <w:p>
+            <w:pPr>
+              <w:spacing w:line="320" w:lineRule="atLeast"/>
+            </w:pPr>
             <w:r>
               <w:rPr>
                 <w:rFonts w:ascii="Open Sans Regular" w:eastAsia="Open Sans Regular" w:hAnsi="Open Sans Regular" w:cs="Open Sans Regular"/>
@@ -10197,7 +9234,7 @@
                 <w:sz w:val="24"/>
                 <w:szCs w:val="24"/>
               </w:rPr>
-              <w:t xml:space="preserve"> Date.   </w:t>
+              <w:t xml:space="preserve">  </w:t>
             </w:r>
           </w:p>
           <w:p>
@@ -10211,50 +9248,7 @@
                 <w:sz w:val="24"/>
                 <w:szCs w:val="24"/>
               </w:rPr>
-              <w:t xml:space="preserve">  </w:t>
-            </w:r>
-          </w:p>
-          <w:p>
-            <w:pPr>
-              <w:spacing w:line="320" w:lineRule="atLeast"/>
-            </w:pPr>
-            <w:r>
-              <w:rPr>
-                <w:rFonts w:ascii="Open Sans Regular" w:eastAsia="Open Sans Regular" w:hAnsi="Open Sans Regular" w:cs="Open Sans Regular"/>
-                <w:color w:val="000608"/>
-                <w:sz w:val="24"/>
-                <w:szCs w:val="24"/>
-              </w:rPr>
-              <w:t>Provided that Client timely cooperates throughout the Client Review Period and the Security Review process, Provider shall deliver (</w:t>
-            </w:r>
-            <w:proofErr w:type="spellStart"/>
-            <w:r>
-              <w:rPr>
-                <w:rFonts w:ascii="Open Sans Regular" w:eastAsia="Open Sans Regular" w:hAnsi="Open Sans Regular" w:cs="Open Sans Regular"/>
-                <w:color w:val="000608"/>
-                <w:sz w:val="24"/>
-                <w:szCs w:val="24"/>
-              </w:rPr>
-              <w:t>i</w:t>
-            </w:r>
-            <w:proofErr w:type="spellEnd"/>
-            <w:r>
-              <w:rPr>
-                <w:rFonts w:ascii="Open Sans Regular" w:eastAsia="Open Sans Regular" w:hAnsi="Open Sans Regular" w:cs="Open Sans Regular"/>
-                <w:color w:val="000608"/>
-                <w:sz w:val="24"/>
-                <w:szCs w:val="24"/>
-              </w:rPr>
-              <w:t>) the Preliminary Report immediately following the Provider Review Period, (ii) the Final Report immediately f</w:t>
-            </w:r>
-            <w:r>
-              <w:rPr>
-                <w:rFonts w:ascii="Open Sans Regular" w:eastAsia="Open Sans Regular" w:hAnsi="Open Sans Regular" w:cs="Open Sans Regular"/>
-                <w:color w:val="000608"/>
-                <w:sz w:val="24"/>
-                <w:szCs w:val="24"/>
-              </w:rPr>
-              <w:t>ollowing the Client Review Period.</w:t>
+              <w:t>Provided that Client timely cooperates throughout the Client Review Period and the Security Review process, Provider shall deliver (i) the Preliminary Report immediately following the Provider Review Period, (ii) the Final Report immediately following the Client Review Period.</w:t>
             </w:r>
           </w:p>
         </w:tc>
@@ -10654,36 +9648,7 @@
                 <w:sz w:val="24"/>
                 <w:szCs w:val="24"/>
               </w:rPr>
-              <w:t xml:space="preserve">Client agrees to pay all amounts due by such dates as are indicated in this SOW. Any delays in payment may result in delayed Services. Unless otherwise instructed by Cantina in writing, payments shall be made in USDC to Cantina’s Ethereum </w:t>
-            </w:r>
-            <w:proofErr w:type="spellStart"/>
-            <w:r>
-              <w:rPr>
-                <w:rFonts w:ascii="Open Sans Regular" w:eastAsia="Open Sans Regular" w:hAnsi="Open Sans Regular" w:cs="Open Sans Regular"/>
-                <w:color w:val="000608"/>
-                <w:sz w:val="24"/>
-                <w:szCs w:val="24"/>
-              </w:rPr>
-              <w:t>multisig</w:t>
-            </w:r>
-            <w:proofErr w:type="spellEnd"/>
-            <w:r>
-              <w:rPr>
-                <w:rFonts w:ascii="Open Sans Regular" w:eastAsia="Open Sans Regular" w:hAnsi="Open Sans Regular" w:cs="Open Sans Regular"/>
-                <w:color w:val="000608"/>
-                <w:sz w:val="24"/>
-                <w:szCs w:val="24"/>
-              </w:rPr>
-              <w:t xml:space="preserve"> indicate</w:t>
-            </w:r>
-            <w:r>
-              <w:rPr>
-                <w:rFonts w:ascii="Open Sans Regular" w:eastAsia="Open Sans Regular" w:hAnsi="Open Sans Regular" w:cs="Open Sans Regular"/>
-                <w:color w:val="000608"/>
-                <w:sz w:val="24"/>
-                <w:szCs w:val="24"/>
-              </w:rPr>
-              <w:t xml:space="preserve">d below: </w:t>
+              <w:t xml:space="preserve">Client agrees to pay all amounts due by such dates as are indicated in this SOW. Any delays in payment may result in delayed Services. Unless otherwise instructed by Cantina in writing, payments shall be made in USDC to Cantina’s Ethereum multisig indicated below: </w:t>
             </w:r>
             <w:r>
               <w:rPr>
@@ -10704,7 +9669,6 @@
               </w:numPr>
               <w:spacing w:line="320" w:lineRule="atLeast"/>
             </w:pPr>
-            <w:proofErr w:type="spellStart"/>
             <w:r>
               <w:rPr>
                 <w:rFonts w:ascii="Open Sans Bold" w:eastAsia="Open Sans Bold" w:hAnsi="Open Sans Bold" w:cs="Open Sans Bold"/>
@@ -10714,19 +9678,7 @@
                 <w:sz w:val="24"/>
                 <w:szCs w:val="24"/>
               </w:rPr>
-              <w:t>cantina.eth</w:t>
-            </w:r>
-            <w:proofErr w:type="spellEnd"/>
-            <w:r>
-              <w:rPr>
-                <w:rFonts w:ascii="Open Sans Bold" w:eastAsia="Open Sans Bold" w:hAnsi="Open Sans Bold" w:cs="Open Sans Bold"/>
-                <w:b/>
-                <w:bCs/>
-                <w:color w:val="000608"/>
-                <w:sz w:val="24"/>
-                <w:szCs w:val="24"/>
-              </w:rPr>
-              <w:t xml:space="preserve"> (0x3Dcb7CFbB431A11CAbb6f7F2296E2354f488Efc2)</w:t>
+              <w:t>cantina.eth (0x3Dcb7CFbB431A11CAbb6f7F2296E2354f488Efc2)</w:t>
             </w:r>
           </w:p>
         </w:tc>
@@ -10774,7 +9726,6 @@
             <w:pPr>
               <w:spacing w:line="480" w:lineRule="atLeast"/>
             </w:pPr>
-            <w:proofErr w:type="gramStart"/>
             <w:r>
               <w:rPr>
                 <w:rFonts w:ascii="Open Sans Regular" w:eastAsia="Open Sans Regular" w:hAnsi="Open Sans Regular" w:cs="Open Sans Regular"/>
@@ -10784,7 +9735,6 @@
               </w:rPr>
               <w:t>Work Flow</w:t>
             </w:r>
-            <w:proofErr w:type="gramEnd"/>
           </w:p>
         </w:tc>
       </w:tr>
@@ -10899,8 +9849,13 @@
                 <w:sz w:val="24"/>
                 <w:szCs w:val="24"/>
               </w:rPr>
-              <w:t>C</w:t>
-            </w:r>
+              <w:t xml:space="preserve">Client shall provide the final commit hash at least one day prior to the Security Review Start Date and provide notice of the same to Provider, identifying the commit hash by commit number. Client understands and agrees that the Security Review will be conducted on the final commit hash only. </w:t>
+            </w:r>
+          </w:p>
+          <w:p>
+            <w:pPr>
+              <w:spacing w:line="320" w:lineRule="atLeast"/>
+            </w:pPr>
             <w:r>
               <w:rPr>
                 <w:rFonts w:ascii="Open Sans Regular" w:eastAsia="Open Sans Regular" w:hAnsi="Open Sans Regular" w:cs="Open Sans Regular"/>
@@ -10908,8 +9863,13 @@
                 <w:sz w:val="24"/>
                 <w:szCs w:val="24"/>
               </w:rPr>
-              <w:t>lient shall provide the final commit hash at least one day prior to the Security Review Start Date and provide notice of the same to Provider, identifying the commit hash by commit number. Client understands and agrees that the Security Review will be con</w:t>
-            </w:r>
+              <w:t xml:space="preserve"> </w:t>
+            </w:r>
+          </w:p>
+          <w:p>
+            <w:pPr>
+              <w:spacing w:line="320" w:lineRule="atLeast"/>
+            </w:pPr>
             <w:r>
               <w:rPr>
                 <w:rFonts w:ascii="Open Sans Regular" w:eastAsia="Open Sans Regular" w:hAnsi="Open Sans Regular" w:cs="Open Sans Regular"/>
@@ -10917,7 +9877,7 @@
                 <w:sz w:val="24"/>
                 <w:szCs w:val="24"/>
               </w:rPr>
-              <w:t xml:space="preserve">ducted on the final commit hash only. </w:t>
+              <w:t xml:space="preserve">Client shall designate not more than three of its engineers or officers to serve as the sole points of contact between Client and the Provider.  </w:t>
             </w:r>
           </w:p>
           <w:p>
@@ -10945,44 +9905,7 @@
                 <w:sz w:val="24"/>
                 <w:szCs w:val="24"/>
               </w:rPr>
-              <w:t xml:space="preserve">Client shall designate not more than three of its engineers or officers to serve as the sole points of contact between Client and the Provider.  </w:t>
-            </w:r>
-          </w:p>
-          <w:p>
-            <w:pPr>
-              <w:spacing w:line="320" w:lineRule="atLeast"/>
-            </w:pPr>
-            <w:r>
-              <w:rPr>
-                <w:rFonts w:ascii="Open Sans Regular" w:eastAsia="Open Sans Regular" w:hAnsi="Open Sans Regular" w:cs="Open Sans Regular"/>
-                <w:color w:val="000608"/>
-                <w:sz w:val="24"/>
-                <w:szCs w:val="24"/>
-              </w:rPr>
-              <w:t xml:space="preserve"> </w:t>
-            </w:r>
-          </w:p>
-          <w:p>
-            <w:pPr>
-              <w:spacing w:line="320" w:lineRule="atLeast"/>
-            </w:pPr>
-            <w:r>
-              <w:rPr>
-                <w:rFonts w:ascii="Open Sans Regular" w:eastAsia="Open Sans Regular" w:hAnsi="Open Sans Regular" w:cs="Open Sans Regular"/>
-                <w:color w:val="000608"/>
-                <w:sz w:val="24"/>
-                <w:szCs w:val="24"/>
-              </w:rPr>
-              <w:t>Provider will schedule opening and closing calls with Client’s desi</w:t>
-            </w:r>
-            <w:r>
-              <w:rPr>
-                <w:rFonts w:ascii="Open Sans Regular" w:eastAsia="Open Sans Regular" w:hAnsi="Open Sans Regular" w:cs="Open Sans Regular"/>
-                <w:color w:val="000608"/>
-                <w:sz w:val="24"/>
-                <w:szCs w:val="24"/>
-              </w:rPr>
-              <w:t>gnated team.  The Provider will coordinate with Client’s designated team to develop a collaboration and implementation plan.</w:t>
+              <w:t>Provider will schedule opening and closing calls with Client’s designated team.  The Provider will coordinate with Client’s designated team to develop a collaboration and implementation plan.</w:t>
             </w:r>
           </w:p>
         </w:tc>
@@ -11320,7 +10243,6 @@
             <w:pPr>
               <w:spacing w:line="480" w:lineRule="atLeast"/>
             </w:pPr>
-            <w:proofErr w:type="gramStart"/>
             <w:r>
               <w:rPr>
                 <w:rFonts w:ascii="Open Sans Regular" w:eastAsia="Open Sans Regular" w:hAnsi="Open Sans Regular" w:cs="Open Sans Regular"/>
@@ -11330,7 +10252,6 @@
               </w:rPr>
               <w:t>Work Flow</w:t>
             </w:r>
-            <w:proofErr w:type="gramEnd"/>
           </w:p>
         </w:tc>
       </w:tr>
@@ -11384,9 +10305,13 @@
                 <w:sz w:val="24"/>
                 <w:szCs w:val="24"/>
               </w:rPr>
-              <w:t xml:space="preserve">The Provider will conduct the Security Review in a shared </w:t>
-            </w:r>
-            <w:proofErr w:type="spellStart"/>
+              <w:t xml:space="preserve">The Provider will conduct the Security Review in a shared Github repository to which Client will be given access. Client will be able to see the work of the Provider as it is performed. Client agrees to reasonably cooperate with the Provider throughout the Security Review process, including, without limitation, actively monitoring the review process, commenting on issues, and responding to questions.    </w:t>
+            </w:r>
+          </w:p>
+          <w:p>
+            <w:pPr>
+              <w:spacing w:line="320" w:lineRule="atLeast"/>
+            </w:pPr>
             <w:r>
               <w:rPr>
                 <w:rFonts w:ascii="Open Sans Regular" w:eastAsia="Open Sans Regular" w:hAnsi="Open Sans Regular" w:cs="Open Sans Regular"/>
@@ -11394,9 +10319,13 @@
                 <w:sz w:val="24"/>
                 <w:szCs w:val="24"/>
               </w:rPr>
-              <w:t>Github</w:t>
-            </w:r>
-            <w:proofErr w:type="spellEnd"/>
+              <w:t xml:space="preserve"> </w:t>
+            </w:r>
+          </w:p>
+          <w:p>
+            <w:pPr>
+              <w:spacing w:line="320" w:lineRule="atLeast"/>
+            </w:pPr>
             <w:r>
               <w:rPr>
                 <w:rFonts w:ascii="Open Sans Regular" w:eastAsia="Open Sans Regular" w:hAnsi="Open Sans Regular" w:cs="Open Sans Regular"/>
@@ -11404,8 +10333,13 @@
                 <w:sz w:val="24"/>
                 <w:szCs w:val="24"/>
               </w:rPr>
-              <w:t xml:space="preserve"> repository to which Client will be given access. Client will be able to see the work of the Provider as it is performed. Client agrees to reasonably cooperate with the Provider throughout the</w:t>
-            </w:r>
+              <w:t xml:space="preserve">The Provider will respond to all comments and questions from Client’s designated team within 48-72 hours. </w:t>
+            </w:r>
+          </w:p>
+          <w:p>
+            <w:pPr>
+              <w:spacing w:line="320" w:lineRule="atLeast"/>
+            </w:pPr>
             <w:r>
               <w:rPr>
                 <w:rFonts w:ascii="Open Sans Regular" w:eastAsia="Open Sans Regular" w:hAnsi="Open Sans Regular" w:cs="Open Sans Regular"/>
@@ -11413,7 +10347,7 @@
                 <w:sz w:val="24"/>
                 <w:szCs w:val="24"/>
               </w:rPr>
-              <w:t xml:space="preserve"> Security Review process, including, without limitation, actively monitoring the review process, commenting on issues, and responding to questions.    </w:t>
+              <w:t xml:space="preserve">Client shall collaborate with the Provider to address the findings of the Preliminary Report and document all fixes during the Client Review Period. Provided that Client timely relays all fixes and that such fixes adequately resolve the issues identified, in the sole discretion of the Provider, the Final Report will include express acknowledgements of the same.  </w:t>
             </w:r>
           </w:p>
           <w:p>
@@ -11441,85 +10375,7 @@
                 <w:sz w:val="24"/>
                 <w:szCs w:val="24"/>
               </w:rPr>
-              <w:t>The Provider will respond to all comments and questions from Client’s designated team within 48-72 hou</w:t>
-            </w:r>
-            <w:r>
-              <w:rPr>
-                <w:rFonts w:ascii="Open Sans Regular" w:eastAsia="Open Sans Regular" w:hAnsi="Open Sans Regular" w:cs="Open Sans Regular"/>
-                <w:color w:val="000608"/>
-                <w:sz w:val="24"/>
-                <w:szCs w:val="24"/>
-              </w:rPr>
-              <w:t xml:space="preserve">rs. </w:t>
-            </w:r>
-          </w:p>
-          <w:p>
-            <w:pPr>
-              <w:spacing w:line="320" w:lineRule="atLeast"/>
-            </w:pPr>
-            <w:r>
-              <w:rPr>
-                <w:rFonts w:ascii="Open Sans Regular" w:eastAsia="Open Sans Regular" w:hAnsi="Open Sans Regular" w:cs="Open Sans Regular"/>
-                <w:color w:val="000608"/>
-                <w:sz w:val="24"/>
-                <w:szCs w:val="24"/>
-              </w:rPr>
-              <w:t>Client shall collaborate with the Provider to address the findings of the Preliminary Report and document all fixes during the Client Review Period. Provided that Client timely relays all fixes and that such fixes adequately resolve the issues identif</w:t>
-            </w:r>
-            <w:r>
-              <w:rPr>
-                <w:rFonts w:ascii="Open Sans Regular" w:eastAsia="Open Sans Regular" w:hAnsi="Open Sans Regular" w:cs="Open Sans Regular"/>
-                <w:color w:val="000608"/>
-                <w:sz w:val="24"/>
-                <w:szCs w:val="24"/>
-              </w:rPr>
-              <w:t xml:space="preserve">ied, in the sole discretion of the Provider, the Final Report will include express acknowledgements of the same.  </w:t>
-            </w:r>
-          </w:p>
-          <w:p>
-            <w:pPr>
-              <w:spacing w:line="320" w:lineRule="atLeast"/>
-            </w:pPr>
-            <w:r>
-              <w:rPr>
-                <w:rFonts w:ascii="Open Sans Regular" w:eastAsia="Open Sans Regular" w:hAnsi="Open Sans Regular" w:cs="Open Sans Regular"/>
-                <w:color w:val="000608"/>
-                <w:sz w:val="24"/>
-                <w:szCs w:val="24"/>
-              </w:rPr>
-              <w:t xml:space="preserve"> </w:t>
-            </w:r>
-          </w:p>
-          <w:p>
-            <w:pPr>
-              <w:spacing w:line="320" w:lineRule="atLeast"/>
-            </w:pPr>
-            <w:r>
-              <w:rPr>
-                <w:rFonts w:ascii="Open Sans Regular" w:eastAsia="Open Sans Regular" w:hAnsi="Open Sans Regular" w:cs="Open Sans Regular"/>
-                <w:color w:val="000608"/>
-                <w:sz w:val="24"/>
-                <w:szCs w:val="24"/>
-              </w:rPr>
-              <w:t xml:space="preserve">Provider cannot guarantee that the Client Review Period will provide Client with sufficient time to resolve all findings, especially fixes </w:t>
-            </w:r>
-            <w:r>
-              <w:rPr>
-                <w:rFonts w:ascii="Open Sans Regular" w:eastAsia="Open Sans Regular" w:hAnsi="Open Sans Regular" w:cs="Open Sans Regular"/>
-                <w:color w:val="000608"/>
-                <w:sz w:val="24"/>
-                <w:szCs w:val="24"/>
-              </w:rPr>
-              <w:t>made during the Client Review Period that may be deemed inadequate. Client understands that satisfactory results are largely dependent on Client’s timely and diligent cooperation throughout the Security Review process. Client understands that during the Cl</w:t>
-            </w:r>
-            <w:r>
-              <w:rPr>
-                <w:rFonts w:ascii="Open Sans Regular" w:eastAsia="Open Sans Regular" w:hAnsi="Open Sans Regular" w:cs="Open Sans Regular"/>
-                <w:color w:val="000608"/>
-                <w:sz w:val="24"/>
-                <w:szCs w:val="24"/>
-              </w:rPr>
-              <w:t>ient Review Period, the Provider will be available on a stand-by basis (i.e., 20% capacity).</w:t>
+              <w:t>Provider cannot guarantee that the Client Review Period will provide Client with sufficient time to resolve all findings, especially fixes made during the Client Review Period that may be deemed inadequate. Client understands that satisfactory results are largely dependent on Client’s timely and diligent cooperation throughout the Security Review process. Client understands that during the Client Review Period, the Provider will be available on a stand-by basis (i.e., 20% capacity).</w:t>
             </w:r>
           </w:p>
         </w:tc>
@@ -11927,16 +10783,7 @@
                 <w:sz w:val="24"/>
                 <w:szCs w:val="24"/>
               </w:rPr>
-              <w:t xml:space="preserve">The Provider team shall consist of the </w:t>
-            </w:r>
-            <w:r>
-              <w:rPr>
-                <w:rFonts w:ascii="Open Sans Regular" w:eastAsia="Open Sans Regular" w:hAnsi="Open Sans Regular" w:cs="Open Sans Regular"/>
-                <w:color w:val="000608"/>
-                <w:sz w:val="24"/>
-                <w:szCs w:val="24"/>
-              </w:rPr>
-              <w:t>following team of researchers:</w:t>
+              <w:t>The Provider team shall consist of the following team of researchers:</w:t>
             </w:r>
           </w:p>
         </w:tc>
@@ -12318,7 +11165,7 @@
                 <w:sz w:val="24"/>
                 <w:szCs w:val="24"/>
               </w:rPr>
-              <w:t>patrick</w:t>
+              <w:t>Stermi</w:t>
             </w:r>
           </w:p>
         </w:tc>
@@ -12488,7 +11335,7 @@
                 <w:sz w:val="24"/>
                 <w:szCs w:val="24"/>
               </w:rPr>
-              <w:t>eugenio</w:t>
+              <w:t>0x4non</w:t>
             </w:r>
           </w:p>
         </w:tc>
@@ -12658,7 +11505,7 @@
                 <w:sz w:val="24"/>
                 <w:szCs w:val="24"/>
               </w:rPr>
-              <w:t>sabonock</w:t>
+              <w:t>Christos</w:t>
             </w:r>
           </w:p>
         </w:tc>
@@ -13434,7 +12281,7 @@
         <w:tblLook w:val="04A0" w:firstRow="1" w:lastRow="0" w:firstColumn="1" w:lastColumn="0" w:noHBand="0" w:noVBand="1"/>
       </w:tblPr>
       <w:tblGrid>
-        <w:gridCol w:w="1449"/>
+        <w:gridCol w:w="1739"/>
       </w:tblGrid>
       <w:tr>
         <w:tc>
@@ -13457,12 +12304,14 @@
             <w:pPr>
               <w:spacing w:line="320" w:lineRule="atLeast"/>
               <w:rPr>
-                <w:rFonts w:ascii="Open Sans" w:hAnsi="Open Sans" w:cs="Open Sans"/>
-              </w:rPr>
-            </w:pPr>
-            <w:r>
-              <w:rPr>
-                <w:rFonts w:ascii="Open Sans" w:hAnsi="Open Sans" w:cs="Open Sans"/>
+                <w:rFonts w:ascii="Open Sans Regular" w:hAnsi="Open Sans Regular" w:cs="Open Sans"/>
+              </w:rPr>
+            </w:pPr>
+            <w:r>
+              <w:rPr>
+                <w:rFonts w:ascii="Open Sans Regular" w:hAnsi="Open Sans Regular" w:cs="Open Sans"/>
+                <w:sz w:val="24"/>
+                <w:szCs w:val="24"/>
               </w:rPr>
               <w:t>2</w:t>
             </w:r>
@@ -13489,7 +12338,7 @@
         <w:tblLook w:val="04A0" w:firstRow="1" w:lastRow="0" w:firstColumn="1" w:lastColumn="0" w:noHBand="0" w:noVBand="1"/>
       </w:tblPr>
       <w:tblGrid>
-        <w:gridCol w:w="1261"/>
+        <w:gridCol w:w="1398"/>
       </w:tblGrid>
       <w:tr>
         <w:tc>
@@ -13519,7 +12368,16 @@
                 <w:sz w:val="24"/>
                 <w:szCs w:val="24"/>
               </w:rPr>
-              <w:t>$ 25,000</w:t>
+              <w:t>$</w:t>
+            </w:r>
+            <w:r>
+              <w:rPr>
+                <w:rFonts w:ascii="Open Sans Regular" w:eastAsia="Open Sans Regular" w:hAnsi="Open Sans Regular" w:cs="Open Sans Regular"/>
+                <w:color w:val="09090B"/>
+                <w:sz w:val="24"/>
+                <w:szCs w:val="24"/>
+              </w:rPr>
+              <w:t>20,000</w:t>
             </w:r>
           </w:p>
         </w:tc>
@@ -13544,7 +12402,7 @@
         <w:tblLook w:val="04A0" w:firstRow="1" w:lastRow="0" w:firstColumn="1" w:lastColumn="0" w:noHBand="0" w:noVBand="1"/>
       </w:tblPr>
       <w:tblGrid>
-        <w:gridCol w:w="1219"/>
+        <w:gridCol w:w="1463"/>
       </w:tblGrid>
       <w:tr>
         <w:tc>
@@ -13568,13 +12426,17 @@
               <w:spacing w:line="320" w:lineRule="atLeast"/>
               <w:rPr>
                 <w:rFonts w:ascii="Open Sans" w:hAnsi="Open Sans" w:cs="Open Sans"/>
+                <w:sz w:val="24"/>
+                <w:szCs w:val="24"/>
               </w:rPr>
             </w:pPr>
             <w:r>
               <w:rPr>
                 <w:rFonts w:ascii="Open Sans" w:hAnsi="Open Sans" w:cs="Open Sans"/>
-              </w:rPr>
-              <w:t>2.5</w:t>
+                <w:sz w:val="24"/>
+                <w:szCs w:val="24"/>
+              </w:rPr>
+              <w:t>5</w:t>
             </w:r>
           </w:p>
         </w:tc>
@@ -13630,7 +12492,7 @@
                 <w:sz w:val="24"/>
                 <w:szCs w:val="24"/>
               </w:rPr>
-              <w:t>$ 50,000</w:t>
+              <w:t>$ 100,000</w:t>
             </w:r>
           </w:p>
         </w:tc>
@@ -13710,7 +12572,7 @@
         <w:tblLook w:val="04A0" w:firstRow="1" w:lastRow="0" w:firstColumn="1" w:lastColumn="0" w:noHBand="0" w:noVBand="1"/>
       </w:tblPr>
       <w:tblGrid>
-        <w:gridCol w:w="186"/>
+        <w:gridCol w:w="1614"/>
       </w:tblGrid>
       <w:tr>
         <w:tc>
@@ -13732,15 +12594,19 @@
           <w:p>
             <w:pPr>
               <w:spacing w:line="320" w:lineRule="atLeast"/>
-            </w:pPr>
-            <w:r>
-              <w:rPr>
-                <w:rFonts w:ascii="Open Sans Regular" w:eastAsia="Open Sans Regular" w:hAnsi="Open Sans Regular" w:cs="Open Sans Regular"/>
-                <w:color w:val="09090B"/>
-                <w:sz w:val="24"/>
-                <w:szCs w:val="24"/>
-              </w:rPr>
-              <w:t>X</w:t>
+              <w:rPr>
+                <w:rFonts w:ascii="Open Sans" w:hAnsi="Open Sans" w:cs="Open Sans"/>
+                <w:sz w:val="24"/>
+                <w:szCs w:val="24"/>
+              </w:rPr>
+            </w:pPr>
+            <w:r>
+              <w:rPr>
+                <w:rFonts w:ascii="Open Sans" w:hAnsi="Open Sans" w:cs="Open Sans"/>
+                <w:sz w:val="24"/>
+                <w:szCs w:val="24"/>
+              </w:rPr>
+              <w:t>1</w:t>
             </w:r>
           </w:p>
         </w:tc>
@@ -13765,7 +12631,7 @@
         <w:tblLook w:val="04A0" w:firstRow="1" w:lastRow="0" w:firstColumn="1" w:lastColumn="0" w:noHBand="0" w:noVBand="1"/>
       </w:tblPr>
       <w:tblGrid>
-        <w:gridCol w:w="1011"/>
+        <w:gridCol w:w="1274"/>
       </w:tblGrid>
       <w:tr>
         <w:tc>
@@ -13795,7 +12661,16 @@
                 <w:sz w:val="24"/>
                 <w:szCs w:val="24"/>
               </w:rPr>
-              <w:t>$ 12,500</w:t>
+              <w:t>$</w:t>
+            </w:r>
+            <w:r>
+              <w:rPr>
+                <w:rFonts w:ascii="Open Sans Regular" w:eastAsia="Open Sans Regular" w:hAnsi="Open Sans Regular" w:cs="Open Sans Regular"/>
+                <w:color w:val="09090B"/>
+                <w:sz w:val="24"/>
+                <w:szCs w:val="24"/>
+              </w:rPr>
+              <w:t>12,500</w:t>
             </w:r>
           </w:p>
         </w:tc>
@@ -13820,7 +12695,7 @@
         <w:tblLook w:val="04A0" w:firstRow="1" w:lastRow="0" w:firstColumn="1" w:lastColumn="0" w:noHBand="0" w:noVBand="1"/>
       </w:tblPr>
       <w:tblGrid>
-        <w:gridCol w:w="1161"/>
+        <w:gridCol w:w="1338"/>
       </w:tblGrid>
       <w:tr>
         <w:tc>
@@ -13842,15 +12717,19 @@
           <w:p>
             <w:pPr>
               <w:spacing w:line="320" w:lineRule="atLeast"/>
-            </w:pPr>
-            <w:r>
-              <w:rPr>
-                <w:rFonts w:ascii="Open Sans Regular" w:eastAsia="Open Sans Regular" w:hAnsi="Open Sans Regular" w:cs="Open Sans Regular"/>
-                <w:color w:val="09090B"/>
-                <w:sz w:val="24"/>
-                <w:szCs w:val="24"/>
-              </w:rPr>
-              <w:t>3</w:t>
+              <w:rPr>
+                <w:rFonts w:ascii="Open Sans" w:hAnsi="Open Sans" w:cs="Open Sans"/>
+                <w:sz w:val="24"/>
+                <w:szCs w:val="24"/>
+              </w:rPr>
+            </w:pPr>
+            <w:r>
+              <w:rPr>
+                <w:rFonts w:ascii="Open Sans" w:hAnsi="Open Sans" w:cs="Open Sans"/>
+                <w:sz w:val="24"/>
+                <w:szCs w:val="24"/>
+              </w:rPr>
+              <w:t>2.5</w:t>
             </w:r>
           </w:p>
         </w:tc>
@@ -13906,7 +12785,16 @@
                 <w:sz w:val="24"/>
                 <w:szCs w:val="24"/>
               </w:rPr>
-              <w:t>$ XXXX</w:t>
+              <w:t xml:space="preserve">$ </w:t>
+            </w:r>
+            <w:r>
+              <w:rPr>
+                <w:rFonts w:ascii="Open Sans Regular" w:eastAsia="Open Sans Regular" w:hAnsi="Open Sans Regular" w:cs="Open Sans Regular"/>
+                <w:color w:val="09090B"/>
+                <w:sz w:val="24"/>
+                <w:szCs w:val="24"/>
+              </w:rPr>
+              <w:t>31,250</w:t>
             </w:r>
           </w:p>
         </w:tc>
@@ -13986,7 +12874,7 @@
         <w:tblLook w:val="04A0" w:firstRow="1" w:lastRow="0" w:firstColumn="1" w:lastColumn="0" w:noHBand="0" w:noVBand="1"/>
       </w:tblPr>
       <w:tblGrid>
-        <w:gridCol w:w="186"/>
+        <w:gridCol w:w="1766"/>
       </w:tblGrid>
       <w:tr>
         <w:tc>
@@ -14008,15 +12896,19 @@
           <w:p>
             <w:pPr>
               <w:spacing w:line="320" w:lineRule="atLeast"/>
-            </w:pPr>
-            <w:r>
-              <w:rPr>
-                <w:rFonts w:ascii="Open Sans Regular" w:eastAsia="Open Sans Regular" w:hAnsi="Open Sans Regular" w:cs="Open Sans Regular"/>
-                <w:color w:val="09090B"/>
-                <w:sz w:val="24"/>
-                <w:szCs w:val="24"/>
-              </w:rPr>
-              <w:t>X</w:t>
+              <w:rPr>
+                <w:rFonts w:ascii="Open Sans" w:hAnsi="Open Sans" w:cs="Open Sans"/>
+                <w:sz w:val="24"/>
+                <w:szCs w:val="24"/>
+              </w:rPr>
+            </w:pPr>
+            <w:r>
+              <w:rPr>
+                <w:rFonts w:ascii="Open Sans" w:hAnsi="Open Sans" w:cs="Open Sans"/>
+                <w:sz w:val="24"/>
+                <w:szCs w:val="24"/>
+              </w:rPr>
+              <w:t>1</w:t>
             </w:r>
           </w:p>
         </w:tc>
@@ -14041,7 +12933,7 @@
         <w:tblLook w:val="04A0" w:firstRow="1" w:lastRow="0" w:firstColumn="1" w:lastColumn="0" w:noHBand="0" w:noVBand="1"/>
       </w:tblPr>
       <w:tblGrid>
-        <w:gridCol w:w="861"/>
+        <w:gridCol w:w="1426"/>
       </w:tblGrid>
       <w:tr>
         <w:tc>
@@ -14071,7 +12963,16 @@
                 <w:sz w:val="24"/>
                 <w:szCs w:val="24"/>
               </w:rPr>
-              <w:t>$ 6,250</w:t>
+              <w:t>$</w:t>
+            </w:r>
+            <w:r>
+              <w:rPr>
+                <w:rFonts w:ascii="Open Sans Regular" w:eastAsia="Open Sans Regular" w:hAnsi="Open Sans Regular" w:cs="Open Sans Regular"/>
+                <w:color w:val="09090B"/>
+                <w:sz w:val="24"/>
+                <w:szCs w:val="24"/>
+              </w:rPr>
+              <w:t>6,250</w:t>
             </w:r>
           </w:p>
         </w:tc>
@@ -14096,7 +12997,7 @@
         <w:tblLook w:val="04A0" w:firstRow="1" w:lastRow="0" w:firstColumn="1" w:lastColumn="0" w:noHBand="0" w:noVBand="1"/>
       </w:tblPr>
       <w:tblGrid>
-        <w:gridCol w:w="1161"/>
+        <w:gridCol w:w="1490"/>
       </w:tblGrid>
       <w:tr>
         <w:tc>
@@ -14118,15 +13019,19 @@
           <w:p>
             <w:pPr>
               <w:spacing w:line="320" w:lineRule="atLeast"/>
-            </w:pPr>
-            <w:r>
-              <w:rPr>
-                <w:rFonts w:ascii="Open Sans Regular" w:eastAsia="Open Sans Regular" w:hAnsi="Open Sans Regular" w:cs="Open Sans Regular"/>
-                <w:color w:val="09090B"/>
-                <w:sz w:val="24"/>
-                <w:szCs w:val="24"/>
-              </w:rPr>
-              <w:t>0</w:t>
+              <w:rPr>
+                <w:rFonts w:ascii="Open Sans" w:hAnsi="Open Sans" w:cs="Open Sans"/>
+                <w:sz w:val="24"/>
+                <w:szCs w:val="24"/>
+              </w:rPr>
+            </w:pPr>
+            <w:r>
+              <w:rPr>
+                <w:rFonts w:ascii="Open Sans" w:hAnsi="Open Sans" w:cs="Open Sans"/>
+                <w:sz w:val="24"/>
+                <w:szCs w:val="24"/>
+              </w:rPr>
+              <w:t>2.5</w:t>
             </w:r>
           </w:p>
         </w:tc>
@@ -14182,7 +13087,16 @@
                 <w:sz w:val="24"/>
                 <w:szCs w:val="24"/>
               </w:rPr>
-              <w:t>$ XXXX</w:t>
+              <w:t xml:space="preserve">$ </w:t>
+            </w:r>
+            <w:r>
+              <w:rPr>
+                <w:rFonts w:ascii="Open Sans Regular" w:eastAsia="Open Sans Regular" w:hAnsi="Open Sans Regular" w:cs="Open Sans Regular"/>
+                <w:color w:val="09090B"/>
+                <w:sz w:val="24"/>
+                <w:szCs w:val="24"/>
+              </w:rPr>
+              <w:t>15,625</w:t>
             </w:r>
           </w:p>
         </w:tc>
@@ -14262,7 +13176,7 @@
         <w:tblLook w:val="04A0" w:firstRow="1" w:lastRow="0" w:firstColumn="1" w:lastColumn="0" w:noHBand="0" w:noVBand="1"/>
       </w:tblPr>
       <w:tblGrid>
-        <w:gridCol w:w="186"/>
+        <w:gridCol w:w="1678"/>
       </w:tblGrid>
       <w:tr>
         <w:tc>
@@ -14284,15 +13198,19 @@
           <w:p>
             <w:pPr>
               <w:spacing w:line="320" w:lineRule="atLeast"/>
-            </w:pPr>
-            <w:r>
-              <w:rPr>
-                <w:rFonts w:ascii="Open Sans Regular" w:eastAsia="Open Sans Regular" w:hAnsi="Open Sans Regular" w:cs="Open Sans Regular"/>
-                <w:color w:val="09090B"/>
-                <w:sz w:val="24"/>
-                <w:szCs w:val="24"/>
-              </w:rPr>
-              <w:t>X</w:t>
+              <w:rPr>
+                <w:rFonts w:ascii="Open Sans" w:hAnsi="Open Sans" w:cs="Open Sans"/>
+                <w:sz w:val="24"/>
+                <w:szCs w:val="24"/>
+              </w:rPr>
+            </w:pPr>
+            <w:r>
+              <w:rPr>
+                <w:rFonts w:ascii="Open Sans" w:hAnsi="Open Sans" w:cs="Open Sans"/>
+                <w:sz w:val="24"/>
+                <w:szCs w:val="24"/>
+              </w:rPr>
+              <w:t>1</w:t>
             </w:r>
           </w:p>
         </w:tc>
@@ -14317,7 +13235,7 @@
         <w:tblLook w:val="04A0" w:firstRow="1" w:lastRow="0" w:firstColumn="1" w:lastColumn="0" w:noHBand="0" w:noVBand="1"/>
       </w:tblPr>
       <w:tblGrid>
-        <w:gridCol w:w="861"/>
+        <w:gridCol w:w="1338"/>
       </w:tblGrid>
       <w:tr>
         <w:tc>
@@ -14347,7 +13265,16 @@
                 <w:sz w:val="24"/>
                 <w:szCs w:val="24"/>
               </w:rPr>
-              <w:t>$ 3,000</w:t>
+              <w:t>$</w:t>
+            </w:r>
+            <w:r>
+              <w:rPr>
+                <w:rFonts w:ascii="Open Sans Regular" w:eastAsia="Open Sans Regular" w:hAnsi="Open Sans Regular" w:cs="Open Sans Regular"/>
+                <w:color w:val="09090B"/>
+                <w:sz w:val="24"/>
+                <w:szCs w:val="24"/>
+              </w:rPr>
+              <w:t>3,000</w:t>
             </w:r>
           </w:p>
         </w:tc>
@@ -14372,7 +13299,7 @@
         <w:tblLook w:val="04A0" w:firstRow="1" w:lastRow="0" w:firstColumn="1" w:lastColumn="0" w:noHBand="0" w:noVBand="1"/>
       </w:tblPr>
       <w:tblGrid>
-        <w:gridCol w:w="1161"/>
+        <w:gridCol w:w="1402"/>
       </w:tblGrid>
       <w:tr>
         <w:tc>
@@ -14394,15 +13321,19 @@
           <w:p>
             <w:pPr>
               <w:spacing w:line="320" w:lineRule="atLeast"/>
-            </w:pPr>
-            <w:r>
-              <w:rPr>
-                <w:rFonts w:ascii="Open Sans Regular" w:eastAsia="Open Sans Regular" w:hAnsi="Open Sans Regular" w:cs="Open Sans Regular"/>
-                <w:color w:val="09090B"/>
-                <w:sz w:val="24"/>
-                <w:szCs w:val="24"/>
-              </w:rPr>
-              <w:t>0</w:t>
+              <w:rPr>
+                <w:rFonts w:ascii="Open Sans" w:hAnsi="Open Sans" w:cs="Open Sans"/>
+                <w:sz w:val="24"/>
+                <w:szCs w:val="24"/>
+              </w:rPr>
+            </w:pPr>
+            <w:r>
+              <w:rPr>
+                <w:rFonts w:ascii="Open Sans" w:hAnsi="Open Sans" w:cs="Open Sans"/>
+                <w:sz w:val="24"/>
+                <w:szCs w:val="24"/>
+              </w:rPr>
+              <w:t>2.5</w:t>
             </w:r>
           </w:p>
         </w:tc>
@@ -14458,7 +13389,16 @@
                 <w:sz w:val="24"/>
                 <w:szCs w:val="24"/>
               </w:rPr>
-              <w:t>$ XXXX</w:t>
+              <w:t xml:space="preserve">$ </w:t>
+            </w:r>
+            <w:r>
+              <w:rPr>
+                <w:rFonts w:ascii="Open Sans Regular" w:eastAsia="Open Sans Regular" w:hAnsi="Open Sans Regular" w:cs="Open Sans Regular"/>
+                <w:color w:val="09090B"/>
+                <w:sz w:val="24"/>
+                <w:szCs w:val="24"/>
+              </w:rPr>
+              <w:t>7,500</w:t>
             </w:r>
           </w:p>
         </w:tc>
@@ -14573,54 +13513,8 @@
                 <w:sz w:val="24"/>
                 <w:szCs w:val="24"/>
               </w:rPr>
-              <w:t>$ XXXX</w:t>
-            </w:r>
-          </w:p>
-        </w:tc>
-      </w:tr>
-    </w:tbl>
-    <w:tbl>
-      <w:tblPr>
-        <w:tblpPr w:tblpX="1561" w:tblpY="11674"/>
-        <w:tblW w:w="2841" w:type="dxa"/>
-        <w:tblBorders>
-          <w:top w:val="single" w:sz="4" w:space="0" w:color="auto"/>
-          <w:left w:val="single" w:sz="4" w:space="0" w:color="auto"/>
-          <w:bottom w:val="single" w:sz="4" w:space="0" w:color="auto"/>
-          <w:right w:val="single" w:sz="4" w:space="0" w:color="auto"/>
-          <w:insideH w:val="single" w:sz="4" w:space="0" w:color="auto"/>
-          <w:insideV w:val="single" w:sz="4" w:space="0" w:color="auto"/>
-        </w:tblBorders>
-        <w:tblCellMar>
-          <w:left w:w="0" w:type="dxa"/>
-          <w:right w:w="0" w:type="dxa"/>
-        </w:tblCellMar>
-        <w:tblLook w:val="04A0" w:firstRow="1" w:lastRow="0" w:firstColumn="1" w:lastColumn="0" w:noHBand="0" w:noVBand="1"/>
-      </w:tblPr>
-      <w:tblGrid>
-        <w:gridCol w:w="2841"/>
-      </w:tblGrid>
-      <w:tr>
-        <w:tc>
-          <w:tcPr>
-            <w:tcW w:w="2805" w:type="dxa"/>
-            <w:tcBorders>
-              <w:top w:val="none" w:sz="0" w:space="0" w:color="FFFFFF"/>
-              <w:left w:val="none" w:sz="0" w:space="0" w:color="FFFFFF"/>
-              <w:bottom w:val="none" w:sz="0" w:space="0" w:color="FFFFFF"/>
-              <w:right w:val="none" w:sz="0" w:space="0" w:color="FFFFFF"/>
-            </w:tcBorders>
-            <w:tcMar>
-              <w:top w:w="0" w:type="dxa"/>
-              <w:left w:w="0" w:type="dxa"/>
-              <w:bottom w:w="0" w:type="dxa"/>
-              <w:right w:w="0" w:type="dxa"/>
-            </w:tcMar>
-          </w:tcPr>
-          <w:p>
-            <w:pPr>
-              <w:spacing w:line="320" w:lineRule="atLeast"/>
-            </w:pPr>
+              <w:t xml:space="preserve">$ </w:t>
+            </w:r>
             <w:r>
               <w:rPr>
                 <w:rFonts w:ascii="Open Sans Bold" w:eastAsia="Open Sans Bold" w:hAnsi="Open Sans Bold" w:cs="Open Sans Bold"/>
@@ -14630,54 +13524,53 @@
                 <w:sz w:val="24"/>
                 <w:szCs w:val="24"/>
               </w:rPr>
-              <w:t>Marketplace Fee (20%)</w:t>
-            </w:r>
-          </w:p>
-        </w:tc>
-      </w:tr>
-    </w:tbl>
-    <w:tbl>
-      <w:tblPr>
-        <w:tblpPr w:tblpX="8274" w:tblpY="11674"/>
-        <w:tblW w:w="2091" w:type="dxa"/>
-        <w:tblBorders>
-          <w:top w:val="single" w:sz="4" w:space="0" w:color="auto"/>
-          <w:left w:val="single" w:sz="4" w:space="0" w:color="auto"/>
-          <w:bottom w:val="single" w:sz="4" w:space="0" w:color="auto"/>
-          <w:right w:val="single" w:sz="4" w:space="0" w:color="auto"/>
-          <w:insideH w:val="single" w:sz="4" w:space="0" w:color="auto"/>
-          <w:insideV w:val="single" w:sz="4" w:space="0" w:color="auto"/>
-        </w:tblBorders>
-        <w:tblCellMar>
-          <w:left w:w="0" w:type="dxa"/>
-          <w:right w:w="0" w:type="dxa"/>
-        </w:tblCellMar>
-        <w:tblLook w:val="04A0" w:firstRow="1" w:lastRow="0" w:firstColumn="1" w:lastColumn="0" w:noHBand="0" w:noVBand="1"/>
-      </w:tblPr>
-      <w:tblGrid>
-        <w:gridCol w:w="2091"/>
-      </w:tblGrid>
-      <w:tr>
-        <w:tc>
-          <w:tcPr>
-            <w:tcW w:w="2055" w:type="dxa"/>
-            <w:tcBorders>
-              <w:top w:val="none" w:sz="0" w:space="0" w:color="FFFFFF"/>
-              <w:left w:val="none" w:sz="0" w:space="0" w:color="FFFFFF"/>
-              <w:bottom w:val="none" w:sz="0" w:space="0" w:color="FFFFFF"/>
-              <w:right w:val="none" w:sz="0" w:space="0" w:color="FFFFFF"/>
-            </w:tcBorders>
-            <w:tcMar>
-              <w:top w:w="0" w:type="dxa"/>
-              <w:left w:w="0" w:type="dxa"/>
-              <w:bottom w:w="0" w:type="dxa"/>
-              <w:right w:w="0" w:type="dxa"/>
-            </w:tcMar>
-          </w:tcPr>
-          <w:p>
-            <w:pPr>
-              <w:spacing w:line="320" w:lineRule="atLeast"/>
-              <w:jc w:val="right"/>
+              <w:t>154,376</w:t>
+            </w:r>
+          </w:p>
+        </w:tc>
+      </w:tr>
+    </w:tbl>
+    <w:tbl>
+      <w:tblPr>
+        <w:tblpPr w:tblpX="1561" w:tblpY="11674"/>
+        <w:tblW w:w="2841" w:type="dxa"/>
+        <w:tblBorders>
+          <w:top w:val="single" w:sz="4" w:space="0" w:color="auto"/>
+          <w:left w:val="single" w:sz="4" w:space="0" w:color="auto"/>
+          <w:bottom w:val="single" w:sz="4" w:space="0" w:color="auto"/>
+          <w:right w:val="single" w:sz="4" w:space="0" w:color="auto"/>
+          <w:insideH w:val="single" w:sz="4" w:space="0" w:color="auto"/>
+          <w:insideV w:val="single" w:sz="4" w:space="0" w:color="auto"/>
+        </w:tblBorders>
+        <w:tblCellMar>
+          <w:left w:w="0" w:type="dxa"/>
+          <w:right w:w="0" w:type="dxa"/>
+        </w:tblCellMar>
+        <w:tblLook w:val="04A0" w:firstRow="1" w:lastRow="0" w:firstColumn="1" w:lastColumn="0" w:noHBand="0" w:noVBand="1"/>
+      </w:tblPr>
+      <w:tblGrid>
+        <w:gridCol w:w="2841"/>
+      </w:tblGrid>
+      <w:tr>
+        <w:tc>
+          <w:tcPr>
+            <w:tcW w:w="2805" w:type="dxa"/>
+            <w:tcBorders>
+              <w:top w:val="none" w:sz="0" w:space="0" w:color="FFFFFF"/>
+              <w:left w:val="none" w:sz="0" w:space="0" w:color="FFFFFF"/>
+              <w:bottom w:val="none" w:sz="0" w:space="0" w:color="FFFFFF"/>
+              <w:right w:val="none" w:sz="0" w:space="0" w:color="FFFFFF"/>
+            </w:tcBorders>
+            <w:tcMar>
+              <w:top w:w="0" w:type="dxa"/>
+              <w:left w:w="0" w:type="dxa"/>
+              <w:bottom w:w="0" w:type="dxa"/>
+              <w:right w:w="0" w:type="dxa"/>
+            </w:tcMar>
+          </w:tcPr>
+          <w:p>
+            <w:pPr>
+              <w:spacing w:line="320" w:lineRule="atLeast"/>
             </w:pPr>
             <w:r>
               <w:rPr>
@@ -14688,53 +13581,54 @@
                 <w:sz w:val="24"/>
                 <w:szCs w:val="24"/>
               </w:rPr>
-              <w:t>$ XXXX</w:t>
-            </w:r>
-          </w:p>
-        </w:tc>
-      </w:tr>
-    </w:tbl>
-    <w:tbl>
-      <w:tblPr>
-        <w:tblpPr w:tblpX="1561" w:tblpY="12395"/>
-        <w:tblW w:w="3861" w:type="dxa"/>
-        <w:tblBorders>
-          <w:top w:val="single" w:sz="4" w:space="0" w:color="auto"/>
-          <w:left w:val="single" w:sz="4" w:space="0" w:color="auto"/>
-          <w:bottom w:val="single" w:sz="4" w:space="0" w:color="auto"/>
-          <w:right w:val="single" w:sz="4" w:space="0" w:color="auto"/>
-          <w:insideH w:val="single" w:sz="4" w:space="0" w:color="auto"/>
-          <w:insideV w:val="single" w:sz="4" w:space="0" w:color="auto"/>
-        </w:tblBorders>
-        <w:tblCellMar>
-          <w:left w:w="0" w:type="dxa"/>
-          <w:right w:w="0" w:type="dxa"/>
-        </w:tblCellMar>
-        <w:tblLook w:val="04A0" w:firstRow="1" w:lastRow="0" w:firstColumn="1" w:lastColumn="0" w:noHBand="0" w:noVBand="1"/>
-      </w:tblPr>
-      <w:tblGrid>
-        <w:gridCol w:w="3861"/>
-      </w:tblGrid>
-      <w:tr>
-        <w:tc>
-          <w:tcPr>
-            <w:tcW w:w="3825" w:type="dxa"/>
-            <w:tcBorders>
-              <w:top w:val="none" w:sz="0" w:space="0" w:color="FFFFFF"/>
-              <w:left w:val="none" w:sz="0" w:space="0" w:color="FFFFFF"/>
-              <w:bottom w:val="none" w:sz="0" w:space="0" w:color="FFFFFF"/>
-              <w:right w:val="none" w:sz="0" w:space="0" w:color="FFFFFF"/>
-            </w:tcBorders>
-            <w:tcMar>
-              <w:top w:w="0" w:type="dxa"/>
-              <w:left w:w="0" w:type="dxa"/>
-              <w:bottom w:w="0" w:type="dxa"/>
-              <w:right w:w="0" w:type="dxa"/>
-            </w:tcMar>
-          </w:tcPr>
-          <w:p>
-            <w:pPr>
-              <w:spacing w:line="320" w:lineRule="atLeast"/>
+              <w:t>Marketplace Fee (20%)</w:t>
+            </w:r>
+          </w:p>
+        </w:tc>
+      </w:tr>
+    </w:tbl>
+    <w:tbl>
+      <w:tblPr>
+        <w:tblpPr w:tblpX="8274" w:tblpY="11674"/>
+        <w:tblW w:w="2091" w:type="dxa"/>
+        <w:tblBorders>
+          <w:top w:val="single" w:sz="4" w:space="0" w:color="auto"/>
+          <w:left w:val="single" w:sz="4" w:space="0" w:color="auto"/>
+          <w:bottom w:val="single" w:sz="4" w:space="0" w:color="auto"/>
+          <w:right w:val="single" w:sz="4" w:space="0" w:color="auto"/>
+          <w:insideH w:val="single" w:sz="4" w:space="0" w:color="auto"/>
+          <w:insideV w:val="single" w:sz="4" w:space="0" w:color="auto"/>
+        </w:tblBorders>
+        <w:tblCellMar>
+          <w:left w:w="0" w:type="dxa"/>
+          <w:right w:w="0" w:type="dxa"/>
+        </w:tblCellMar>
+        <w:tblLook w:val="04A0" w:firstRow="1" w:lastRow="0" w:firstColumn="1" w:lastColumn="0" w:noHBand="0" w:noVBand="1"/>
+      </w:tblPr>
+      <w:tblGrid>
+        <w:gridCol w:w="2091"/>
+      </w:tblGrid>
+      <w:tr>
+        <w:tc>
+          <w:tcPr>
+            <w:tcW w:w="2055" w:type="dxa"/>
+            <w:tcBorders>
+              <w:top w:val="none" w:sz="0" w:space="0" w:color="FFFFFF"/>
+              <w:left w:val="none" w:sz="0" w:space="0" w:color="FFFFFF"/>
+              <w:bottom w:val="none" w:sz="0" w:space="0" w:color="FFFFFF"/>
+              <w:right w:val="none" w:sz="0" w:space="0" w:color="FFFFFF"/>
+            </w:tcBorders>
+            <w:tcMar>
+              <w:top w:w="0" w:type="dxa"/>
+              <w:left w:w="0" w:type="dxa"/>
+              <w:bottom w:w="0" w:type="dxa"/>
+              <w:right w:w="0" w:type="dxa"/>
+            </w:tcMar>
+          </w:tcPr>
+          <w:p>
+            <w:pPr>
+              <w:spacing w:line="320" w:lineRule="atLeast"/>
+              <w:jc w:val="right"/>
             </w:pPr>
             <w:r>
               <w:rPr>
@@ -14745,6 +13639,74 @@
                 <w:sz w:val="24"/>
                 <w:szCs w:val="24"/>
               </w:rPr>
+              <w:t xml:space="preserve">$ </w:t>
+            </w:r>
+            <w:r>
+              <w:rPr>
+                <w:rFonts w:ascii="Open Sans Bold" w:eastAsia="Open Sans Bold" w:hAnsi="Open Sans Bold" w:cs="Open Sans Bold"/>
+                <w:b/>
+                <w:bCs/>
+                <w:color w:val="09090B"/>
+                <w:sz w:val="24"/>
+                <w:szCs w:val="24"/>
+              </w:rPr>
+              <w:t>30,875</w:t>
+            </w:r>
+          </w:p>
+        </w:tc>
+      </w:tr>
+    </w:tbl>
+    <w:tbl>
+      <w:tblPr>
+        <w:tblpPr w:tblpX="1561" w:tblpY="12395"/>
+        <w:tblW w:w="3861" w:type="dxa"/>
+        <w:tblBorders>
+          <w:top w:val="single" w:sz="4" w:space="0" w:color="auto"/>
+          <w:left w:val="single" w:sz="4" w:space="0" w:color="auto"/>
+          <w:bottom w:val="single" w:sz="4" w:space="0" w:color="auto"/>
+          <w:right w:val="single" w:sz="4" w:space="0" w:color="auto"/>
+          <w:insideH w:val="single" w:sz="4" w:space="0" w:color="auto"/>
+          <w:insideV w:val="single" w:sz="4" w:space="0" w:color="auto"/>
+        </w:tblBorders>
+        <w:tblCellMar>
+          <w:left w:w="0" w:type="dxa"/>
+          <w:right w:w="0" w:type="dxa"/>
+        </w:tblCellMar>
+        <w:tblLook w:val="04A0" w:firstRow="1" w:lastRow="0" w:firstColumn="1" w:lastColumn="0" w:noHBand="0" w:noVBand="1"/>
+      </w:tblPr>
+      <w:tblGrid>
+        <w:gridCol w:w="3861"/>
+      </w:tblGrid>
+      <w:tr>
+        <w:tc>
+          <w:tcPr>
+            <w:tcW w:w="3825" w:type="dxa"/>
+            <w:tcBorders>
+              <w:top w:val="none" w:sz="0" w:space="0" w:color="FFFFFF"/>
+              <w:left w:val="none" w:sz="0" w:space="0" w:color="FFFFFF"/>
+              <w:bottom w:val="none" w:sz="0" w:space="0" w:color="FFFFFF"/>
+              <w:right w:val="none" w:sz="0" w:space="0" w:color="FFFFFF"/>
+            </w:tcBorders>
+            <w:tcMar>
+              <w:top w:w="0" w:type="dxa"/>
+              <w:left w:w="0" w:type="dxa"/>
+              <w:bottom w:w="0" w:type="dxa"/>
+              <w:right w:w="0" w:type="dxa"/>
+            </w:tcMar>
+          </w:tcPr>
+          <w:p>
+            <w:pPr>
+              <w:spacing w:line="320" w:lineRule="atLeast"/>
+            </w:pPr>
+            <w:r>
+              <w:rPr>
+                <w:rFonts w:ascii="Open Sans Bold" w:eastAsia="Open Sans Bold" w:hAnsi="Open Sans Bold" w:cs="Open Sans Bold"/>
+                <w:b/>
+                <w:bCs/>
+                <w:color w:val="09090B"/>
+                <w:sz w:val="24"/>
+                <w:szCs w:val="24"/>
+              </w:rPr>
               <w:t>TOTAL</w:t>
             </w:r>
           </w:p>
@@ -14803,7 +13765,18 @@
                 <w:sz w:val="24"/>
                 <w:szCs w:val="24"/>
               </w:rPr>
-              <w:t>$ XXXX</w:t>
+              <w:t xml:space="preserve">$ </w:t>
+            </w:r>
+            <w:r>
+              <w:rPr>
+                <w:rFonts w:ascii="Open Sans Bold" w:eastAsia="Open Sans Bold" w:hAnsi="Open Sans Bold" w:cs="Open Sans Bold"/>
+                <w:b/>
+                <w:bCs/>
+                <w:color w:val="FA5E06"/>
+                <w:sz w:val="24"/>
+                <w:szCs w:val="24"/>
+              </w:rPr>
+              <w:t>185,251</w:t>
             </w:r>
           </w:p>
         </w:tc>
@@ -15267,9 +14240,8 @@
                 <w:sz w:val="24"/>
                 <w:szCs w:val="24"/>
               </w:rPr>
-              <w:t>CLIENT: {</w:t>
-            </w:r>
-            <w:commentRangeStart w:id="5"/>
+              <w:t xml:space="preserve">CLIENT: </w:t>
+            </w:r>
             <w:r>
               <w:rPr>
                 <w:rFonts w:ascii="Open Sans SemiBold" w:eastAsia="Open Sans SemiBold" w:hAnsi="Open Sans SemiBold" w:cs="Open Sans SemiBold"/>
@@ -15279,24 +14251,7 @@
                 <w:sz w:val="24"/>
                 <w:szCs w:val="24"/>
               </w:rPr>
-              <w:t>CLIENT</w:t>
-            </w:r>
-            <w:commentRangeEnd w:id="5"/>
-            <w:r>
-              <w:rPr>
-                <w:rStyle w:val="CommentReference"/>
-              </w:rPr>
-            </w:r>
-            <w:r>
-              <w:rPr>
-                <w:rFonts w:ascii="Open Sans SemiBold" w:eastAsia="Open Sans SemiBold" w:hAnsi="Open Sans SemiBold" w:cs="Open Sans SemiBold"/>
-                <w:b/>
-                <w:bCs/>
-                <w:color w:val="09090B"/>
-                <w:sz w:val="24"/>
-                <w:szCs w:val="24"/>
-              </w:rPr>
-              <w:t>}</w:t>
+              <w:t>Superclient finance</w:t>
             </w:r>
           </w:p>
         </w:tc>
@@ -17159,22 +16114,6 @@
       </w:r>
     </w:p>
   </w:comment>
-  <w:comment w:id="5" w:author="Joe Jomar" w:date="2023-09-25T10:56:00Z" w:initials="JJ">
-    <w:p>
-      <w:r>
-        <w:rPr>
-          <w:rStyle w:val="CommentReference"/>
-        </w:rPr>
-        <w:annotationRef/>
-      </w:r>
-      <w:r>
-        <w:rPr>
-          <w:color w:val="000000"/>
-        </w:rPr>
-        <w:t>Update</w:t>
-      </w:r>
-    </w:p>
-  </w:comment>
 </w:comments>
 </file>
 
@@ -17185,7 +16124,6 @@
   <w15:commentEx w15:paraId="1F25CBAC" w15:done="0"/>
   <w15:commentEx w15:paraId="59C349B5" w15:done="0"/>
   <w15:commentEx w15:paraId="0A4892FC" w15:done="0"/>
-  <w15:commentEx w15:paraId="704E86E1" w15:done="0"/>
 </w15:commentsEx>
 </file>
 
@@ -17196,7 +16134,6 @@
   <w16cex:commentExtensible w16cex:durableId="54374F67" w16cex:dateUtc="2023-09-25T15:55:00Z"/>
   <w16cex:commentExtensible w16cex:durableId="72571BC7" w16cex:dateUtc="2023-09-25T15:55:00Z"/>
   <w16cex:commentExtensible w16cex:durableId="2B29F355" w16cex:dateUtc="2023-09-25T15:56:00Z"/>
-  <w16cex:commentExtensible w16cex:durableId="4E8B6D79" w16cex:dateUtc="2023-09-25T15:56:00Z"/>
 </w16cex:commentsExtensible>
 </file>
 
@@ -17207,7 +16144,6 @@
   <w16cid:commentId w16cid:paraId="1F25CBAC" w16cid:durableId="54374F67"/>
   <w16cid:commentId w16cid:paraId="59C349B5" w16cid:durableId="72571BC7"/>
   <w16cid:commentId w16cid:paraId="0A4892FC" w16cid:durableId="2B29F355"/>
-  <w16cid:commentId w16cid:paraId="704E86E1" w16cid:durableId="4E8B6D79"/>
 </w16cid:commentsIds>
 </file>
 

</xml_diff>